<commit_message>
connectivity to all pages
</commit_message>
<xml_diff>
--- a/Docs/Final Report.docx
+++ b/Docs/Final Report.docx
@@ -149,84 +149,8 @@
           <w:sz w:val="28"/>
           <w:szCs w:val="28"/>
         </w:rPr>
-        <mc:AlternateContent>
-          <mc:Choice Requires="wps">
-            <w:drawing>
-              <wp:anchor distT="0" distB="0" distL="114300" distR="114300" simplePos="0" relativeHeight="251659264" behindDoc="0" locked="0" layoutInCell="1" allowOverlap="1" wp14:anchorId="4CD694C1" wp14:editId="49316931">
-                <wp:simplePos x="0" y="0"/>
-                <wp:positionH relativeFrom="page">
-                  <wp:posOffset>495300</wp:posOffset>
-                </wp:positionH>
-                <wp:positionV relativeFrom="page">
-                  <wp:posOffset>4000500</wp:posOffset>
-                </wp:positionV>
-                <wp:extent cx="6819900" cy="19050"/>
-                <wp:effectExtent l="19050" t="19050" r="19050" b="19050"/>
-                <wp:wrapNone/>
-                <wp:docPr id="2" name="Straight Connector 2"/>
-                <wp:cNvGraphicFramePr/>
-                <a:graphic xmlns:a="http://schemas.openxmlformats.org/drawingml/2006/main">
-                  <a:graphicData uri="http://schemas.microsoft.com/office/word/2010/wordprocessingShape">
-                    <wps:wsp>
-                      <wps:cNvCnPr/>
-                      <wps:spPr>
-                        <a:xfrm flipV="1">
-                          <a:off x="0" y="0"/>
-                          <a:ext cx="6819900" cy="19050"/>
-                        </a:xfrm>
-                        <a:prstGeom prst="line">
-                          <a:avLst/>
-                        </a:prstGeom>
-                        <a:ln w="28575"/>
-                      </wps:spPr>
-                      <wps:style>
-                        <a:lnRef idx="3">
-                          <a:schemeClr val="dk1"/>
-                        </a:lnRef>
-                        <a:fillRef idx="0">
-                          <a:schemeClr val="dk1"/>
-                        </a:fillRef>
-                        <a:effectRef idx="2">
-                          <a:schemeClr val="dk1"/>
-                        </a:effectRef>
-                        <a:fontRef idx="minor">
-                          <a:schemeClr val="tx1"/>
-                        </a:fontRef>
-                      </wps:style>
-                      <wps:bodyPr/>
-                    </wps:wsp>
-                  </a:graphicData>
-                </a:graphic>
-                <wp14:sizeRelH relativeFrom="margin">
-                  <wp14:pctWidth>0</wp14:pctWidth>
-                </wp14:sizeRelH>
-                <wp14:sizeRelV relativeFrom="margin">
-                  <wp14:pctHeight>0</wp14:pctHeight>
-                </wp14:sizeRelV>
-              </wp:anchor>
-            </w:drawing>
-          </mc:Choice>
-          <mc:Fallback>
-            <w:pict>
-              <v:line w14:anchorId="79A5732D" id="Straight Connector 2" o:spid="_x0000_s1026" style="position:absolute;flip:y;z-index:251659264;visibility:visible;mso-wrap-style:square;mso-width-percent:0;mso-height-percent:0;mso-wrap-distance-left:9pt;mso-wrap-distance-top:0;mso-wrap-distance-right:9pt;mso-wrap-distance-bottom:0;mso-position-horizontal:absolute;mso-position-horizontal-relative:page;mso-position-vertical:absolute;mso-position-vertical-relative:page;mso-width-percent:0;mso-height-percent:0;mso-width-relative:margin;mso-height-relative:margin" from="39pt,315pt" to="8in,316.5pt" o:gfxdata="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" strokecolor="black [3200]" strokeweight="2.25pt">
-                <v:stroke joinstyle="miter"/>
-                <w10:wrap anchorx="page" anchory="page"/>
-              </v:line>
-            </w:pict>
-          </mc:Fallback>
-        </mc:AlternateContent>
-      </w:r>
-      <w:r>
-        <w:rPr>
-          <w:rFonts w:ascii="Times New Roman" w:hAnsi="Times New Roman" w:cs="Times New Roman"/>
-          <w:b/>
-          <w:bCs/>
-          <w:noProof/>
-          <w:sz w:val="28"/>
-          <w:szCs w:val="28"/>
-        </w:rPr>
         <w:drawing>
-          <wp:anchor distT="0" distB="0" distL="114300" distR="114300" simplePos="0" relativeHeight="251660288" behindDoc="0" locked="0" layoutInCell="1" allowOverlap="1" wp14:anchorId="0F2AA253" wp14:editId="45925622">
+          <wp:anchor distT="0" distB="0" distL="114300" distR="114300" simplePos="0" relativeHeight="251660288" behindDoc="0" locked="0" layoutInCell="1" allowOverlap="1" wp14:anchorId="0F2AA253" wp14:editId="26D70667">
             <wp:simplePos x="0" y="0"/>
             <wp:positionH relativeFrom="margin">
               <wp:posOffset>-19050</wp:posOffset>
@@ -310,6 +234,173 @@
         <w:t>On</w:t>
       </w:r>
     </w:p>
+    <w:tbl>
+      <w:tblPr>
+        <w:tblStyle w:val="TableGrid"/>
+        <w:tblpPr w:leftFromText="180" w:rightFromText="180" w:vertAnchor="text" w:horzAnchor="page" w:tblpX="889" w:tblpY="372"/>
+        <w:tblW w:w="10585" w:type="dxa"/>
+        <w:tblLook w:val="04A0" w:firstRow="1" w:lastRow="0" w:firstColumn="1" w:lastColumn="0" w:noHBand="0" w:noVBand="1"/>
+      </w:tblPr>
+      <w:tblGrid>
+        <w:gridCol w:w="10585"/>
+      </w:tblGrid>
+      <w:tr>
+        <w:trPr>
+          <w:trHeight w:val="1826"/>
+        </w:trPr>
+        <w:tc>
+          <w:tcPr>
+            <w:tcW w:w="10585" w:type="dxa"/>
+            <w:shd w:val="clear" w:color="auto" w:fill="00B0F0"/>
+          </w:tcPr>
+          <w:p>
+            <w:pPr>
+              <w:rPr>
+                <w:rFonts w:ascii="Times New Roman" w:hAnsi="Times New Roman" w:cs="Times New Roman"/>
+                <w:b/>
+                <w:bCs/>
+                <w:color w:val="3CB6D3"/>
+                <w:sz w:val="44"/>
+                <w:szCs w:val="44"/>
+              </w:rPr>
+            </w:pPr>
+            <w:r>
+              <w:rPr>
+                <w:rFonts w:ascii="Times New Roman" w:hAnsi="Times New Roman" w:cs="Times New Roman"/>
+                <w:b/>
+                <w:bCs/>
+                <w:noProof/>
+                <w:sz w:val="28"/>
+                <w:szCs w:val="28"/>
+              </w:rPr>
+              <mc:AlternateContent>
+                <mc:Choice Requires="wps">
+                  <w:drawing>
+                    <wp:anchor distT="0" distB="0" distL="114300" distR="114300" simplePos="0" relativeHeight="251662336" behindDoc="0" locked="0" layoutInCell="1" allowOverlap="1" wp14:anchorId="1707FDA5" wp14:editId="289A6EB2">
+                      <wp:simplePos x="0" y="0"/>
+                      <wp:positionH relativeFrom="page">
+                        <wp:posOffset>495300</wp:posOffset>
+                      </wp:positionH>
+                      <wp:positionV relativeFrom="page">
+                        <wp:posOffset>5226050</wp:posOffset>
+                      </wp:positionV>
+                      <wp:extent cx="6819900" cy="19050"/>
+                      <wp:effectExtent l="19050" t="19050" r="19050" b="19050"/>
+                      <wp:wrapNone/>
+                      <wp:docPr id="4" name="Straight Connector 4"/>
+                      <wp:cNvGraphicFramePr/>
+                      <a:graphic xmlns:a="http://schemas.openxmlformats.org/drawingml/2006/main">
+                        <a:graphicData uri="http://schemas.microsoft.com/office/word/2010/wordprocessingShape">
+                          <wps:wsp>
+                            <wps:cNvCnPr/>
+                            <wps:spPr>
+                              <a:xfrm flipV="1">
+                                <a:off x="0" y="0"/>
+                                <a:ext cx="6819900" cy="19050"/>
+                              </a:xfrm>
+                              <a:prstGeom prst="line">
+                                <a:avLst/>
+                              </a:prstGeom>
+                              <a:ln w="28575"/>
+                            </wps:spPr>
+                            <wps:style>
+                              <a:lnRef idx="3">
+                                <a:schemeClr val="dk1"/>
+                              </a:lnRef>
+                              <a:fillRef idx="0">
+                                <a:schemeClr val="dk1"/>
+                              </a:fillRef>
+                              <a:effectRef idx="2">
+                                <a:schemeClr val="dk1"/>
+                              </a:effectRef>
+                              <a:fontRef idx="minor">
+                                <a:schemeClr val="tx1"/>
+                              </a:fontRef>
+                            </wps:style>
+                            <wps:bodyPr/>
+                          </wps:wsp>
+                        </a:graphicData>
+                      </a:graphic>
+                      <wp14:sizeRelH relativeFrom="margin">
+                        <wp14:pctWidth>0</wp14:pctWidth>
+                      </wp14:sizeRelH>
+                      <wp14:sizeRelV relativeFrom="margin">
+                        <wp14:pctHeight>0</wp14:pctHeight>
+                      </wp14:sizeRelV>
+                    </wp:anchor>
+                  </w:drawing>
+                </mc:Choice>
+                <mc:Fallback>
+                  <w:pict>
+                    <v:line w14:anchorId="725A6580" id="Straight Connector 4" o:spid="_x0000_s1026" style="position:absolute;flip:y;z-index:251662336;visibility:visible;mso-wrap-style:square;mso-width-percent:0;mso-height-percent:0;mso-wrap-distance-left:9pt;mso-wrap-distance-top:0;mso-wrap-distance-right:9pt;mso-wrap-distance-bottom:0;mso-position-horizontal:absolute;mso-position-horizontal-relative:page;mso-position-vertical:absolute;mso-position-vertical-relative:page;mso-width-percent:0;mso-height-percent:0;mso-width-relative:margin;mso-height-relative:margin" from="39pt,411.5pt" to="8in,413pt" o:gfxdata="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" strokecolor="black [3200]" strokeweight="2.25pt">
+                      <v:stroke joinstyle="miter"/>
+                      <w10:wrap anchorx="page" anchory="page"/>
+                    </v:line>
+                  </w:pict>
+                </mc:Fallback>
+              </mc:AlternateContent>
+            </w:r>
+            <w:r>
+              <w:rPr>
+                <w:rFonts w:ascii="Times New Roman" w:hAnsi="Times New Roman" w:cs="Times New Roman"/>
+                <w:b/>
+                <w:bCs/>
+                <w:color w:val="3CB6D3"/>
+                <w:sz w:val="44"/>
+                <w:szCs w:val="44"/>
+              </w:rPr>
+              <w:t xml:space="preserve">                          </w:t>
+            </w:r>
+          </w:p>
+          <w:p>
+            <w:pPr>
+              <w:rPr>
+                <w:rFonts w:ascii="Times New Roman" w:hAnsi="Times New Roman" w:cs="Times New Roman"/>
+                <w:b/>
+                <w:bCs/>
+                <w:color w:val="3CB6D3"/>
+                <w:sz w:val="44"/>
+                <w:szCs w:val="44"/>
+              </w:rPr>
+            </w:pPr>
+            <w:r>
+              <w:rPr>
+                <w:rFonts w:ascii="Times New Roman" w:hAnsi="Times New Roman" w:cs="Times New Roman"/>
+                <w:b/>
+                <w:bCs/>
+                <w:color w:val="3CB6D3"/>
+                <w:sz w:val="44"/>
+                <w:szCs w:val="44"/>
+              </w:rPr>
+              <w:t xml:space="preserve">                </w:t>
+            </w:r>
+            <w:r>
+              <w:rPr>
+                <w:rFonts w:ascii="Times New Roman" w:hAnsi="Times New Roman" w:cs="Times New Roman"/>
+                <w:b/>
+                <w:bCs/>
+                <w:color w:val="FFFFFF" w:themeColor="background1"/>
+                <w:sz w:val="44"/>
+                <w:szCs w:val="44"/>
+              </w:rPr>
+              <w:t xml:space="preserve"> RenteR</w:t>
+            </w:r>
+          </w:p>
+          <w:p>
+            <w:pPr>
+              <w:rPr>
+                <w:rFonts w:ascii="Times New Roman" w:hAnsi="Times New Roman" w:cs="Times New Roman"/>
+                <w:b/>
+                <w:bCs/>
+                <w:color w:val="00B0F0"/>
+                <w:sz w:val="44"/>
+                <w:szCs w:val="44"/>
+              </w:rPr>
+            </w:pPr>
+          </w:p>
+        </w:tc>
+      </w:tr>
+    </w:tbl>
     <w:p>
       <w:pPr>
         <w:ind w:left="720" w:firstLine="720"/>
@@ -322,11 +413,7 @@
           <w:szCs w:val="28"/>
         </w:rPr>
       </w:pPr>
-    </w:p>
-    <w:p>
-      <w:pPr>
-        <w:ind w:left="720" w:firstLine="720"/>
-        <w:jc w:val="center"/>
+      <w:r>
         <w:rPr>
           <w:rFonts w:ascii="Times New Roman" w:hAnsi="Times New Roman" w:cs="Times New Roman"/>
           <w:b/>
@@ -334,150 +421,21 @@
           <w:sz w:val="28"/>
           <w:szCs w:val="28"/>
         </w:rPr>
-      </w:pPr>
+        <w:t xml:space="preserve">  </w:t>
+      </w:r>
     </w:p>
     <w:p>
       <w:pPr>
+        <w:ind w:left="720" w:firstLine="720"/>
+        <w:jc w:val="center"/>
         <w:rPr>
           <w:rFonts w:ascii="Times New Roman" w:hAnsi="Times New Roman" w:cs="Times New Roman"/>
           <w:b/>
           <w:bCs/>
-          <w:color w:val="3CB6D3"/>
-          <w:sz w:val="44"/>
-          <w:szCs w:val="44"/>
-        </w:rPr>
-      </w:pPr>
-      <w:r>
-        <w:rPr>
-          <w:rFonts w:ascii="Times New Roman" w:hAnsi="Times New Roman" w:cs="Times New Roman"/>
-          <w:b/>
-          <w:bCs/>
-          <w:noProof/>
           <w:sz w:val="28"/>
           <w:szCs w:val="28"/>
         </w:rPr>
-        <mc:AlternateContent>
-          <mc:Choice Requires="wps">
-            <w:drawing>
-              <wp:anchor distT="0" distB="0" distL="114300" distR="114300" simplePos="0" relativeHeight="251662336" behindDoc="0" locked="0" layoutInCell="1" allowOverlap="1" wp14:anchorId="69692411" wp14:editId="64847961">
-                <wp:simplePos x="0" y="0"/>
-                <wp:positionH relativeFrom="page">
-                  <wp:posOffset>495300</wp:posOffset>
-                </wp:positionH>
-                <wp:positionV relativeFrom="page">
-                  <wp:posOffset>5226050</wp:posOffset>
-                </wp:positionV>
-                <wp:extent cx="6819900" cy="19050"/>
-                <wp:effectExtent l="19050" t="19050" r="19050" b="19050"/>
-                <wp:wrapNone/>
-                <wp:docPr id="4" name="Straight Connector 4"/>
-                <wp:cNvGraphicFramePr/>
-                <a:graphic xmlns:a="http://schemas.openxmlformats.org/drawingml/2006/main">
-                  <a:graphicData uri="http://schemas.microsoft.com/office/word/2010/wordprocessingShape">
-                    <wps:wsp>
-                      <wps:cNvCnPr/>
-                      <wps:spPr>
-                        <a:xfrm flipV="1">
-                          <a:off x="0" y="0"/>
-                          <a:ext cx="6819900" cy="19050"/>
-                        </a:xfrm>
-                        <a:prstGeom prst="line">
-                          <a:avLst/>
-                        </a:prstGeom>
-                        <a:ln w="28575"/>
-                      </wps:spPr>
-                      <wps:style>
-                        <a:lnRef idx="3">
-                          <a:schemeClr val="dk1"/>
-                        </a:lnRef>
-                        <a:fillRef idx="0">
-                          <a:schemeClr val="dk1"/>
-                        </a:fillRef>
-                        <a:effectRef idx="2">
-                          <a:schemeClr val="dk1"/>
-                        </a:effectRef>
-                        <a:fontRef idx="minor">
-                          <a:schemeClr val="tx1"/>
-                        </a:fontRef>
-                      </wps:style>
-                      <wps:bodyPr/>
-                    </wps:wsp>
-                  </a:graphicData>
-                </a:graphic>
-                <wp14:sizeRelH relativeFrom="margin">
-                  <wp14:pctWidth>0</wp14:pctWidth>
-                </wp14:sizeRelH>
-                <wp14:sizeRelV relativeFrom="margin">
-                  <wp14:pctHeight>0</wp14:pctHeight>
-                </wp14:sizeRelV>
-              </wp:anchor>
-            </w:drawing>
-          </mc:Choice>
-          <mc:Fallback>
-            <w:pict>
-              <v:line w14:anchorId="54FC1A45" id="Straight Connector 4" o:spid="_x0000_s1026" style="position:absolute;flip:y;z-index:251662336;visibility:visible;mso-wrap-style:square;mso-width-percent:0;mso-height-percent:0;mso-wrap-distance-left:9pt;mso-wrap-distance-top:0;mso-wrap-distance-right:9pt;mso-wrap-distance-bottom:0;mso-position-horizontal:absolute;mso-position-horizontal-relative:page;mso-position-vertical:absolute;mso-position-vertical-relative:page;mso-width-percent:0;mso-height-percent:0;mso-width-relative:margin;mso-height-relative:margin" from="39pt,411.5pt" to="8in,413pt" o:gfxdata="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" strokecolor="black [3200]" strokeweight="2.25pt">
-                <v:stroke joinstyle="miter"/>
-                <w10:wrap anchorx="page" anchory="page"/>
-              </v:line>
-            </w:pict>
-          </mc:Fallback>
-        </mc:AlternateContent>
-      </w:r>
-      <w:r>
-        <w:rPr>
-          <w:rFonts w:ascii="Times New Roman" w:hAnsi="Times New Roman" w:cs="Times New Roman"/>
-          <w:b/>
-          <w:bCs/>
-          <w:color w:val="3CB6D3"/>
-          <w:sz w:val="44"/>
-          <w:szCs w:val="44"/>
-        </w:rPr>
-        <w:t>APARTMENT</w:t>
-      </w:r>
-      <w:r>
-        <w:rPr>
-          <w:rFonts w:ascii="Times New Roman" w:hAnsi="Times New Roman" w:cs="Times New Roman"/>
-          <w:b/>
-          <w:bCs/>
-          <w:color w:val="3CB6D3"/>
-          <w:sz w:val="44"/>
-          <w:szCs w:val="44"/>
-        </w:rPr>
-        <w:t xml:space="preserve"> </w:t>
-      </w:r>
-      <w:r>
-        <w:rPr>
-          <w:rFonts w:ascii="Times New Roman" w:hAnsi="Times New Roman" w:cs="Times New Roman"/>
-          <w:b/>
-          <w:bCs/>
-          <w:color w:val="3CB6D3"/>
-          <w:sz w:val="44"/>
-          <w:szCs w:val="44"/>
-        </w:rPr>
-        <w:t>RENTAL</w:t>
-      </w:r>
-      <w:r>
-        <w:rPr>
-          <w:rFonts w:ascii="Times New Roman" w:hAnsi="Times New Roman" w:cs="Times New Roman"/>
-          <w:b/>
-          <w:bCs/>
-          <w:color w:val="3CB6D3"/>
-          <w:sz w:val="44"/>
-          <w:szCs w:val="44"/>
-        </w:rPr>
-        <w:t xml:space="preserve"> </w:t>
-      </w:r>
-      <w:r>
-        <w:rPr>
-          <w:rFonts w:ascii="Times New Roman" w:hAnsi="Times New Roman" w:cs="Times New Roman"/>
-          <w:b/>
-          <w:bCs/>
-          <w:color w:val="3CB6D3"/>
-          <w:sz w:val="44"/>
-          <w:szCs w:val="44"/>
-        </w:rPr>
-        <w:t>PPLICATION</w:t>
-      </w:r>
+      </w:pPr>
     </w:p>
     <w:p>
       <w:pPr>
@@ -526,7 +484,7 @@
           <w:sz w:val="28"/>
           <w:szCs w:val="28"/>
         </w:rPr>
-        <w:t xml:space="preserve">13 </w:t>
+        <w:t xml:space="preserve"> </w:t>
       </w:r>
       <w:r>
         <w:rPr>
@@ -538,11 +496,9 @@
           <w:sz w:val="28"/>
           <w:szCs w:val="28"/>
         </w:rPr>
-        <w:t>September 13, 2020</w:t>
-      </w:r>
-    </w:p>
-    <w:p>
-      <w:pPr>
+        <w:t>September</w:t>
+      </w:r>
+      <w:r>
         <w:rPr>
           <w:rFonts w:ascii="Times New Roman" w:hAnsi="Times New Roman" w:cs="Times New Roman"/>
           <w:b/>
@@ -552,7 +508,45 @@
           <w:sz w:val="28"/>
           <w:szCs w:val="28"/>
         </w:rPr>
-      </w:pPr>
+        <w:t xml:space="preserve"> 29</w:t>
+      </w:r>
+      <w:r>
+        <w:rPr>
+          <w:rFonts w:ascii="Times New Roman" w:hAnsi="Times New Roman" w:cs="Times New Roman"/>
+          <w:b/>
+          <w:bCs/>
+          <w:i/>
+          <w:iCs/>
+          <w:sz w:val="28"/>
+          <w:szCs w:val="28"/>
+        </w:rPr>
+        <w:t>, 2020</w:t>
+      </w:r>
+    </w:p>
+    <w:p>
+      <w:pPr>
+        <w:rPr>
+          <w:rFonts w:ascii="Times New Roman" w:hAnsi="Times New Roman" w:cs="Times New Roman"/>
+          <w:b/>
+          <w:bCs/>
+          <w:i/>
+          <w:iCs/>
+          <w:sz w:val="28"/>
+          <w:szCs w:val="28"/>
+        </w:rPr>
+      </w:pPr>
+      <w:r>
+        <w:rPr>
+          <w:rFonts w:ascii="Times New Roman" w:hAnsi="Times New Roman" w:cs="Times New Roman"/>
+          <w:b/>
+          <w:bCs/>
+          <w:i/>
+          <w:iCs/>
+          <w:sz w:val="28"/>
+          <w:szCs w:val="28"/>
+        </w:rPr>
+        <w:t>+</w:t>
+      </w:r>
     </w:p>
     <w:p>
       <w:pPr>
@@ -654,9 +648,8 @@
           <w:sz w:val="28"/>
           <w:szCs w:val="28"/>
         </w:rPr>
-        <w:t xml:space="preserve">Pargol </w:t>
-      </w:r>
-      <w:proofErr w:type="spellStart"/>
+        <w:t>Pargol Poshtareh</w:t>
+      </w:r>
       <w:r>
         <w:rPr>
           <w:rFonts w:ascii="Times New Roman" w:hAnsi="Times New Roman" w:cs="Times New Roman"/>
@@ -665,9 +658,8 @@
           <w:sz w:val="28"/>
           <w:szCs w:val="28"/>
         </w:rPr>
-        <w:t>Poshtareh</w:t>
-      </w:r>
-      <w:proofErr w:type="spellEnd"/>
+        <w:tab/>
+      </w:r>
       <w:r>
         <w:rPr>
           <w:rFonts w:ascii="Times New Roman" w:hAnsi="Times New Roman" w:cs="Times New Roman"/>
@@ -717,6 +709,7 @@
           <w:szCs w:val="28"/>
         </w:rPr>
         <w:tab/>
+        <w:t>Saumik Patel</w:t>
       </w:r>
       <w:r>
         <w:rPr>
@@ -726,9 +719,8 @@
           <w:sz w:val="28"/>
           <w:szCs w:val="28"/>
         </w:rPr>
-        <w:tab/>
-      </w:r>
-      <w:proofErr w:type="spellStart"/>
+        <w:t xml:space="preserve"> </w:t>
+      </w:r>
       <w:r>
         <w:rPr>
           <w:rFonts w:ascii="Times New Roman" w:hAnsi="Times New Roman" w:cs="Times New Roman"/>
@@ -737,10 +729,12 @@
           <w:sz w:val="28"/>
           <w:szCs w:val="28"/>
         </w:rPr>
-        <w:t>Saumik</w:t>
-      </w:r>
-      <w:proofErr w:type="spellEnd"/>
-      <w:r>
+        <w:tab/>
+        <w:t>1992509</w:t>
+      </w:r>
+    </w:p>
+    <w:p>
+      <w:pPr>
         <w:rPr>
           <w:rFonts w:ascii="Times New Roman" w:hAnsi="Times New Roman" w:cs="Times New Roman"/>
           <w:b/>
@@ -748,8 +742,7 @@
           <w:sz w:val="28"/>
           <w:szCs w:val="28"/>
         </w:rPr>
-        <w:t xml:space="preserve"> Patel</w:t>
-      </w:r>
+      </w:pPr>
       <w:r>
         <w:rPr>
           <w:rFonts w:ascii="Times New Roman" w:hAnsi="Times New Roman" w:cs="Times New Roman"/>
@@ -758,52 +751,8 @@
           <w:sz w:val="28"/>
           <w:szCs w:val="28"/>
         </w:rPr>
-        <w:t xml:space="preserve"> </w:t>
-      </w:r>
-      <w:r>
-        <w:rPr>
-          <w:rFonts w:ascii="Times New Roman" w:hAnsi="Times New Roman" w:cs="Times New Roman"/>
-          <w:b/>
-          <w:bCs/>
-          <w:sz w:val="28"/>
-          <w:szCs w:val="28"/>
-        </w:rPr>
-        <w:tab/>
-        <w:t>1992509</w:t>
-      </w:r>
-    </w:p>
-    <w:p>
-      <w:pPr>
-        <w:rPr>
-          <w:rFonts w:ascii="Times New Roman" w:hAnsi="Times New Roman" w:cs="Times New Roman"/>
-          <w:b/>
-          <w:bCs/>
-          <w:sz w:val="28"/>
-          <w:szCs w:val="28"/>
-        </w:rPr>
-      </w:pPr>
-      <w:r>
-        <w:rPr>
-          <w:rFonts w:ascii="Times New Roman" w:hAnsi="Times New Roman" w:cs="Times New Roman"/>
-          <w:b/>
-          <w:bCs/>
-          <w:sz w:val="28"/>
-          <w:szCs w:val="28"/>
-        </w:rPr>
-        <w:t xml:space="preserve">Harsh </w:t>
-      </w:r>
-      <w:proofErr w:type="spellStart"/>
-      <w:r>
-        <w:rPr>
-          <w:rFonts w:ascii="Times New Roman" w:hAnsi="Times New Roman" w:cs="Times New Roman"/>
-          <w:b/>
-          <w:bCs/>
-          <w:sz w:val="28"/>
-          <w:szCs w:val="28"/>
-        </w:rPr>
-        <w:t>Divecha</w:t>
-      </w:r>
-      <w:proofErr w:type="spellEnd"/>
+        <w:t>Harsh Divecha</w:t>
+      </w:r>
       <w:r>
         <w:rPr>
           <w:rFonts w:ascii="Times New Roman" w:hAnsi="Times New Roman" w:cs="Times New Roman"/>
@@ -898,7 +847,6 @@
         </w:rPr>
         <w:t xml:space="preserve">Lucas </w:t>
       </w:r>
-      <w:proofErr w:type="spellStart"/>
       <w:r>
         <w:rPr>
           <w:rFonts w:ascii="Times New Roman" w:eastAsia="Times New Roman" w:hAnsi="Times New Roman" w:cs="Times New Roman"/>
@@ -910,7 +858,6 @@
         </w:rPr>
         <w:t>Brancatella</w:t>
       </w:r>
-      <w:proofErr w:type="spellEnd"/>
       <w:r>
         <w:rPr>
           <w:rFonts w:ascii="Times New Roman" w:eastAsia="Times New Roman" w:hAnsi="Times New Roman" w:cs="Times New Roman"/>
@@ -1317,23 +1264,6 @@
           <w:szCs w:val="28"/>
         </w:rPr>
       </w:pPr>
-    </w:p>
-    <w:p>
-      <w:pPr>
-        <w:rPr>
-          <w:rFonts w:ascii="Times New Roman" w:eastAsiaTheme="majorEastAsia" w:hAnsi="Times New Roman" w:cs="Times New Roman"/>
-          <w:b/>
-          <w:sz w:val="32"/>
-          <w:szCs w:val="32"/>
-        </w:rPr>
-      </w:pPr>
-      <w:bookmarkStart w:id="0" w:name="_Toc50915891"/>
-      <w:r>
-        <w:rPr>
-          <w:rFonts w:ascii="Times New Roman" w:hAnsi="Times New Roman" w:cs="Times New Roman"/>
-        </w:rPr>
-        <w:br w:type="page"/>
-      </w:r>
     </w:p>
     <w:p>
       <w:pPr>
@@ -1356,11 +1286,16 @@
           <w:docGrid w:linePitch="360"/>
         </w:sectPr>
       </w:pPr>
+      <w:bookmarkStart w:id="0" w:name="_Toc50915891"/>
     </w:p>
     <w:sdt>
       <w:sdtPr>
         <w:rPr>
-          <w:rFonts w:ascii="Times New Roman" w:hAnsi="Times New Roman" w:cs="Times New Roman"/>
+          <w:rFonts w:ascii="Times New Roman" w:eastAsiaTheme="minorHAnsi" w:hAnsi="Times New Roman" w:cs="Times New Roman"/>
+          <w:color w:val="auto"/>
+          <w:sz w:val="22"/>
+          <w:szCs w:val="22"/>
+          <w:lang w:val="en-CA"/>
         </w:rPr>
         <w:id w:val="-892500823"/>
         <w:docPartObj>
@@ -1370,14 +1305,9 @@
       </w:sdtPr>
       <w:sdtEndPr>
         <w:rPr>
-          <w:rFonts w:eastAsiaTheme="minorHAnsi"/>
           <w:b/>
           <w:bCs/>
           <w:noProof/>
-          <w:color w:val="auto"/>
-          <w:sz w:val="22"/>
-          <w:szCs w:val="22"/>
-          <w:lang w:val="en-CA"/>
         </w:rPr>
       </w:sdtEndPr>
       <w:sdtContent>
@@ -3885,25 +3815,7 @@
           <w:sz w:val="24"/>
           <w:szCs w:val="24"/>
         </w:rPr>
-        <w:t xml:space="preserve">Absolutely free to download. </w:t>
-      </w:r>
-      <w:proofErr w:type="gramStart"/>
-      <w:r>
-        <w:rPr>
-          <w:rFonts w:ascii="Times New Roman" w:hAnsi="Times New Roman" w:cs="Times New Roman"/>
-          <w:sz w:val="24"/>
-          <w:szCs w:val="24"/>
-        </w:rPr>
-        <w:t>It's</w:t>
-      </w:r>
-      <w:proofErr w:type="gramEnd"/>
-      <w:r>
-        <w:rPr>
-          <w:rFonts w:ascii="Times New Roman" w:hAnsi="Times New Roman" w:cs="Times New Roman"/>
-          <w:sz w:val="24"/>
-          <w:szCs w:val="24"/>
-        </w:rPr>
-        <w:t xml:space="preserve"> based simply on </w:t>
+        <w:t xml:space="preserve">Absolutely free to download. It's based simply on </w:t>
       </w:r>
       <w:r>
         <w:rPr>
@@ -3935,25 +3847,7 @@
           <w:sz w:val="24"/>
           <w:szCs w:val="24"/>
         </w:rPr>
-        <w:t xml:space="preserve">. </w:t>
-      </w:r>
-      <w:proofErr w:type="gramStart"/>
-      <w:r>
-        <w:rPr>
-          <w:rFonts w:ascii="Times New Roman" w:hAnsi="Times New Roman" w:cs="Times New Roman"/>
-          <w:sz w:val="24"/>
-          <w:szCs w:val="24"/>
-        </w:rPr>
-        <w:t>Register,</w:t>
-      </w:r>
-      <w:proofErr w:type="gramEnd"/>
-      <w:r>
-        <w:rPr>
-          <w:rFonts w:ascii="Times New Roman" w:hAnsi="Times New Roman" w:cs="Times New Roman"/>
-          <w:sz w:val="24"/>
-          <w:szCs w:val="24"/>
-        </w:rPr>
-        <w:t xml:space="preserve"> log in and add all your </w:t>
+        <w:t xml:space="preserve">. Register, log in and add all your </w:t>
       </w:r>
       <w:r>
         <w:rPr>
@@ -4009,25 +3903,7 @@
           <w:sz w:val="24"/>
           <w:szCs w:val="24"/>
         </w:rPr>
-        <w:t xml:space="preserve">eed </w:t>
-      </w:r>
-      <w:proofErr w:type="gramStart"/>
-      <w:r>
-        <w:rPr>
-          <w:rFonts w:ascii="Times New Roman" w:hAnsi="Times New Roman" w:cs="Times New Roman"/>
-          <w:sz w:val="24"/>
-          <w:szCs w:val="24"/>
-        </w:rPr>
-        <w:t>a</w:t>
-      </w:r>
-      <w:proofErr w:type="gramEnd"/>
-      <w:r>
-        <w:rPr>
-          <w:rFonts w:ascii="Times New Roman" w:hAnsi="Times New Roman" w:cs="Times New Roman"/>
-          <w:sz w:val="24"/>
-          <w:szCs w:val="24"/>
-        </w:rPr>
-        <w:t xml:space="preserve"> apartment in </w:t>
+        <w:t xml:space="preserve">eed a apartment in </w:t>
       </w:r>
       <w:r>
         <w:rPr>
@@ -4061,41 +3937,21 @@
         </w:rPr>
         <w:t xml:space="preserve"> click on the map where you </w:t>
       </w:r>
-      <w:proofErr w:type="gramStart"/>
-      <w:r>
-        <w:rPr>
-          <w:rFonts w:ascii="Times New Roman" w:hAnsi="Times New Roman" w:cs="Times New Roman"/>
-          <w:sz w:val="24"/>
-          <w:szCs w:val="24"/>
-        </w:rPr>
-        <w:t>wants</w:t>
-      </w:r>
-      <w:proofErr w:type="gramEnd"/>
-      <w:r>
-        <w:rPr>
-          <w:rFonts w:ascii="Times New Roman" w:hAnsi="Times New Roman" w:cs="Times New Roman"/>
-          <w:sz w:val="24"/>
-          <w:szCs w:val="24"/>
-        </w:rPr>
-        <w:t xml:space="preserve"> to move. </w:t>
-      </w:r>
-      <w:proofErr w:type="gramStart"/>
-      <w:r>
-        <w:rPr>
-          <w:rFonts w:ascii="Times New Roman" w:hAnsi="Times New Roman" w:cs="Times New Roman"/>
-          <w:sz w:val="24"/>
-          <w:szCs w:val="24"/>
-        </w:rPr>
-        <w:t>It’s</w:t>
-      </w:r>
-      <w:proofErr w:type="gramEnd"/>
-      <w:r>
-        <w:rPr>
-          <w:rFonts w:ascii="Times New Roman" w:hAnsi="Times New Roman" w:cs="Times New Roman"/>
-          <w:sz w:val="24"/>
-          <w:szCs w:val="24"/>
-        </w:rPr>
-        <w:t xml:space="preserve"> ease </w:t>
+      <w:r>
+        <w:rPr>
+          <w:rFonts w:ascii="Times New Roman" w:hAnsi="Times New Roman" w:cs="Times New Roman"/>
+          <w:sz w:val="24"/>
+          <w:szCs w:val="24"/>
+        </w:rPr>
+        <w:t>want</w:t>
+      </w:r>
+      <w:r>
+        <w:rPr>
+          <w:rFonts w:ascii="Times New Roman" w:hAnsi="Times New Roman" w:cs="Times New Roman"/>
+          <w:sz w:val="24"/>
+          <w:szCs w:val="24"/>
+        </w:rPr>
+        <w:t xml:space="preserve"> to move. It’s ease </w:t>
       </w:r>
       <w:r>
         <w:rPr>
@@ -4153,32 +4009,14 @@
         </w:rPr>
         <w:t xml:space="preserve">rent an </w:t>
       </w:r>
-      <w:proofErr w:type="gramStart"/>
-      <w:r>
-        <w:rPr>
-          <w:rFonts w:ascii="Times New Roman" w:hAnsi="Times New Roman" w:cs="Times New Roman"/>
-          <w:sz w:val="24"/>
-          <w:szCs w:val="24"/>
-        </w:rPr>
-        <w:t>apartment</w:t>
-      </w:r>
-      <w:r>
-        <w:rPr>
-          <w:rFonts w:ascii="Times New Roman" w:hAnsi="Times New Roman" w:cs="Times New Roman"/>
-          <w:sz w:val="24"/>
-          <w:szCs w:val="24"/>
-        </w:rPr>
-        <w:t xml:space="preserve"> </w:t>
-      </w:r>
-      <w:r>
-        <w:rPr>
-          <w:rFonts w:ascii="Times New Roman" w:hAnsi="Times New Roman" w:cs="Times New Roman"/>
-          <w:sz w:val="24"/>
-          <w:szCs w:val="24"/>
-        </w:rPr>
-        <w:t>.</w:t>
-      </w:r>
-      <w:proofErr w:type="gramEnd"/>
+      <w:r>
+        <w:rPr>
+          <w:rFonts w:ascii="Times New Roman" w:hAnsi="Times New Roman" w:cs="Times New Roman"/>
+          <w:sz w:val="24"/>
+          <w:szCs w:val="24"/>
+        </w:rPr>
+        <w:t>apartment.</w:t>
+      </w:r>
       <w:r>
         <w:rPr>
           <w:rFonts w:ascii="Times New Roman" w:hAnsi="Times New Roman" w:cs="Times New Roman"/>
@@ -4290,25 +4128,7 @@
           <w:sz w:val="24"/>
           <w:szCs w:val="24"/>
         </w:rPr>
-        <w:t xml:space="preserve">in an easier way. </w:t>
-      </w:r>
-      <w:proofErr w:type="gramStart"/>
-      <w:r>
-        <w:rPr>
-          <w:rFonts w:ascii="Times New Roman" w:hAnsi="Times New Roman" w:cs="Times New Roman"/>
-          <w:sz w:val="24"/>
-          <w:szCs w:val="24"/>
-        </w:rPr>
-        <w:t>There’s</w:t>
-      </w:r>
-      <w:proofErr w:type="gramEnd"/>
-      <w:r>
-        <w:rPr>
-          <w:rFonts w:ascii="Times New Roman" w:hAnsi="Times New Roman" w:cs="Times New Roman"/>
-          <w:sz w:val="24"/>
-          <w:szCs w:val="24"/>
-        </w:rPr>
-        <w:t xml:space="preserve"> no need for posting any </w:t>
+        <w:t xml:space="preserve">in an easier way. There’s no need for posting any </w:t>
       </w:r>
       <w:r>
         <w:rPr>
@@ -4464,6 +4284,7 @@
       <w:bookmarkEnd w:id="2"/>
       <w:bookmarkEnd w:id="3"/>
     </w:p>
+    <w:p/>
     <w:p>
       <w:pPr>
         <w:ind w:left="480"/>
@@ -4543,69 +4364,15 @@
           <w:sz w:val="24"/>
           <w:szCs w:val="24"/>
         </w:rPr>
-        <w:t xml:space="preserve"> street </w:t>
-      </w:r>
-      <w:proofErr w:type="gramStart"/>
-      <w:r>
-        <w:rPr>
-          <w:rFonts w:ascii="Times New Roman" w:hAnsi="Times New Roman" w:cs="Times New Roman"/>
-          <w:sz w:val="24"/>
-          <w:szCs w:val="24"/>
-        </w:rPr>
-        <w:t>where as</w:t>
-      </w:r>
-      <w:proofErr w:type="gramEnd"/>
-      <w:r>
-        <w:rPr>
-          <w:rFonts w:ascii="Times New Roman" w:hAnsi="Times New Roman" w:cs="Times New Roman"/>
-          <w:sz w:val="24"/>
-          <w:szCs w:val="24"/>
-        </w:rPr>
-        <w:t xml:space="preserve"> per our requirements. Sometimes, we find an apartment but it has at-least one problem such as it is available from in 5-10 </w:t>
-      </w:r>
-      <w:proofErr w:type="gramStart"/>
-      <w:r>
-        <w:rPr>
-          <w:rFonts w:ascii="Times New Roman" w:hAnsi="Times New Roman" w:cs="Times New Roman"/>
-          <w:sz w:val="24"/>
-          <w:szCs w:val="24"/>
-        </w:rPr>
-        <w:t>days</w:t>
-      </w:r>
-      <w:proofErr w:type="gramEnd"/>
-      <w:r>
-        <w:rPr>
-          <w:rFonts w:ascii="Times New Roman" w:hAnsi="Times New Roman" w:cs="Times New Roman"/>
-          <w:sz w:val="24"/>
-          <w:szCs w:val="24"/>
-        </w:rPr>
-        <w:t xml:space="preserve"> but we need it after one month</w:t>
-      </w:r>
-      <w:r>
-        <w:rPr>
-          <w:rFonts w:ascii="Times New Roman" w:hAnsi="Times New Roman" w:cs="Times New Roman"/>
-          <w:sz w:val="24"/>
-          <w:szCs w:val="24"/>
-        </w:rPr>
-        <w:t xml:space="preserve">. In other situation apartments are not pet-friendly, </w:t>
-      </w:r>
-      <w:proofErr w:type="gramStart"/>
-      <w:r>
-        <w:rPr>
-          <w:rFonts w:ascii="Times New Roman" w:hAnsi="Times New Roman" w:cs="Times New Roman"/>
-          <w:sz w:val="24"/>
-          <w:szCs w:val="24"/>
-        </w:rPr>
-        <w:t>don’t</w:t>
-      </w:r>
-      <w:proofErr w:type="gramEnd"/>
-      <w:r>
-        <w:rPr>
-          <w:rFonts w:ascii="Times New Roman" w:hAnsi="Times New Roman" w:cs="Times New Roman"/>
-          <w:sz w:val="24"/>
-          <w:szCs w:val="24"/>
-        </w:rPr>
-        <w:t xml:space="preserve"> have elevators, don’t have some basic amenities, it’s out of our budget, there is not public transit available nearby apartments.</w:t>
+        <w:t xml:space="preserve"> street where as per our requirements. Sometimes, we find an apartment but it has at-least one problem such as it is available from in 5-10 days but we need it after one month</w:t>
+      </w:r>
+      <w:r>
+        <w:rPr>
+          <w:rFonts w:ascii="Times New Roman" w:hAnsi="Times New Roman" w:cs="Times New Roman"/>
+          <w:sz w:val="24"/>
+          <w:szCs w:val="24"/>
+        </w:rPr>
+        <w:t>. In other situation apartments are not pet-friendly, don’t have elevators, don’t have some basic amenities, it’s out of our budget, there is not public transit available nearby apartments.</w:t>
       </w:r>
       <w:r>
         <w:rPr>
@@ -4805,24 +4572,14 @@
         </w:rPr>
         <w:t xml:space="preserve"> This app will not provide </w:t>
       </w:r>
-      <w:proofErr w:type="gramStart"/>
-      <w:r>
-        <w:rPr>
-          <w:rFonts w:ascii="Times New Roman" w:hAnsi="Times New Roman" w:cs="Times New Roman"/>
-          <w:sz w:val="24"/>
-          <w:szCs w:val="24"/>
-        </w:rPr>
-        <w:t xml:space="preserve">service </w:t>
-      </w:r>
-      <w:r>
-        <w:rPr>
-          <w:rFonts w:ascii="Times New Roman" w:hAnsi="Times New Roman" w:cs="Times New Roman"/>
-          <w:sz w:val="24"/>
-          <w:szCs w:val="24"/>
-        </w:rPr>
-        <w:t xml:space="preserve"> to</w:t>
-      </w:r>
-      <w:proofErr w:type="gramEnd"/>
+      <w:r>
+        <w:rPr>
+          <w:rFonts w:ascii="Times New Roman" w:hAnsi="Times New Roman" w:cs="Times New Roman"/>
+          <w:sz w:val="24"/>
+          <w:szCs w:val="24"/>
+        </w:rPr>
+        <w:t>service to</w:t>
+      </w:r>
       <w:r>
         <w:rPr>
           <w:rFonts w:ascii="Times New Roman" w:hAnsi="Times New Roman" w:cs="Times New Roman"/>
@@ -5279,24 +5036,14 @@
         </w:rPr>
         <w:t xml:space="preserve">Send </w:t>
       </w:r>
-      <w:proofErr w:type="gramStart"/>
-      <w:r>
-        <w:rPr>
-          <w:rFonts w:ascii="Times New Roman" w:hAnsi="Times New Roman" w:cs="Times New Roman"/>
-          <w:sz w:val="24"/>
-          <w:szCs w:val="24"/>
-        </w:rPr>
-        <w:t xml:space="preserve">message </w:t>
-      </w:r>
-      <w:r>
-        <w:rPr>
-          <w:rFonts w:ascii="Times New Roman" w:hAnsi="Times New Roman" w:cs="Times New Roman"/>
-          <w:sz w:val="24"/>
-          <w:szCs w:val="24"/>
-        </w:rPr>
-        <w:t xml:space="preserve"> to</w:t>
-      </w:r>
-      <w:proofErr w:type="gramEnd"/>
+      <w:r>
+        <w:rPr>
+          <w:rFonts w:ascii="Times New Roman" w:hAnsi="Times New Roman" w:cs="Times New Roman"/>
+          <w:sz w:val="24"/>
+          <w:szCs w:val="24"/>
+        </w:rPr>
+        <w:t>message to</w:t>
+      </w:r>
       <w:r>
         <w:rPr>
           <w:rFonts w:ascii="Times New Roman" w:hAnsi="Times New Roman" w:cs="Times New Roman"/>
@@ -5421,6 +5168,7 @@
       <w:bookmarkEnd w:id="10"/>
       <w:bookmarkEnd w:id="11"/>
     </w:p>
+    <w:p/>
     <w:p>
       <w:pPr>
         <w:pStyle w:val="ListParagraph"/>
@@ -5484,7 +5232,23 @@
           <w:sz w:val="24"/>
           <w:szCs w:val="24"/>
         </w:rPr>
-        <w:t>User can search by available bedrooms in one apartment.</w:t>
+        <w:t xml:space="preserve">User can search apartment by </w:t>
+      </w:r>
+      <w:r>
+        <w:rPr>
+          <w:rFonts w:ascii="Times New Roman" w:hAnsi="Times New Roman" w:cs="Times New Roman"/>
+          <w:sz w:val="24"/>
+          <w:szCs w:val="24"/>
+        </w:rPr>
+        <w:t>price and location filter</w:t>
+      </w:r>
+      <w:r>
+        <w:rPr>
+          <w:rFonts w:ascii="Times New Roman" w:hAnsi="Times New Roman" w:cs="Times New Roman"/>
+          <w:sz w:val="24"/>
+          <w:szCs w:val="24"/>
+        </w:rPr>
+        <w:t>.</w:t>
       </w:r>
     </w:p>
     <w:p>
@@ -5506,7 +5270,39 @@
           <w:sz w:val="24"/>
           <w:szCs w:val="24"/>
         </w:rPr>
-        <w:t>User can search by available bathroom in apartment.</w:t>
+        <w:t xml:space="preserve">User can send message or </w:t>
+      </w:r>
+      <w:r>
+        <w:rPr>
+          <w:rFonts w:ascii="Times New Roman" w:hAnsi="Times New Roman" w:cs="Times New Roman"/>
+          <w:sz w:val="24"/>
+          <w:szCs w:val="24"/>
+        </w:rPr>
+        <w:t>call or Email</w:t>
+      </w:r>
+      <w:r>
+        <w:rPr>
+          <w:rFonts w:ascii="Times New Roman" w:hAnsi="Times New Roman" w:cs="Times New Roman"/>
+          <w:sz w:val="24"/>
+          <w:szCs w:val="24"/>
+        </w:rPr>
+        <w:t xml:space="preserve"> </w:t>
+      </w:r>
+      <w:r>
+        <w:rPr>
+          <w:rFonts w:ascii="Times New Roman" w:hAnsi="Times New Roman" w:cs="Times New Roman"/>
+          <w:sz w:val="24"/>
+          <w:szCs w:val="24"/>
+        </w:rPr>
+        <w:t>owner</w:t>
+      </w:r>
+      <w:r>
+        <w:rPr>
+          <w:rFonts w:ascii="Times New Roman" w:hAnsi="Times New Roman" w:cs="Times New Roman"/>
+          <w:sz w:val="24"/>
+          <w:szCs w:val="24"/>
+        </w:rPr>
+        <w:t xml:space="preserve"> to arrange a visit of apartment.</w:t>
       </w:r>
     </w:p>
     <w:p>
@@ -5528,7 +5324,7 @@
           <w:sz w:val="24"/>
           <w:szCs w:val="24"/>
         </w:rPr>
-        <w:t>User can find the apartment is pet friendly or not.</w:t>
+        <w:t>User can see apartment details which is posted by owner.</w:t>
       </w:r>
     </w:p>
     <w:p>
@@ -5550,7 +5346,7 @@
           <w:sz w:val="24"/>
           <w:szCs w:val="24"/>
         </w:rPr>
-        <w:t>User can search apartment by the types of apartments.</w:t>
+        <w:t>User can save apartment by using like button of particular post of apartment.</w:t>
       </w:r>
     </w:p>
     <w:p>
@@ -5572,7 +5368,39 @@
           <w:sz w:val="24"/>
           <w:szCs w:val="24"/>
         </w:rPr>
-        <w:t>User can Register their self.</w:t>
+        <w:t xml:space="preserve">User can see all the listing </w:t>
+      </w:r>
+      <w:r>
+        <w:rPr>
+          <w:rFonts w:ascii="Times New Roman" w:hAnsi="Times New Roman" w:cs="Times New Roman"/>
+          <w:sz w:val="24"/>
+          <w:szCs w:val="24"/>
+        </w:rPr>
+        <w:t>of particular city</w:t>
+      </w:r>
+      <w:r>
+        <w:rPr>
+          <w:rFonts w:ascii="Times New Roman" w:hAnsi="Times New Roman" w:cs="Times New Roman"/>
+          <w:sz w:val="24"/>
+          <w:szCs w:val="24"/>
+        </w:rPr>
+        <w:t xml:space="preserve"> on </w:t>
+      </w:r>
+      <w:r>
+        <w:rPr>
+          <w:rFonts w:ascii="Times New Roman" w:hAnsi="Times New Roman" w:cs="Times New Roman"/>
+          <w:sz w:val="24"/>
+          <w:szCs w:val="24"/>
+        </w:rPr>
+        <w:t>a</w:t>
+      </w:r>
+      <w:r>
+        <w:rPr>
+          <w:rFonts w:ascii="Times New Roman" w:hAnsi="Times New Roman" w:cs="Times New Roman"/>
+          <w:sz w:val="24"/>
+          <w:szCs w:val="24"/>
+        </w:rPr>
+        <w:t xml:space="preserve"> map.</w:t>
       </w:r>
     </w:p>
     <w:p>
@@ -5594,7 +5422,15 @@
           <w:sz w:val="24"/>
           <w:szCs w:val="24"/>
         </w:rPr>
-        <w:t>User can login.</w:t>
+        <w:t xml:space="preserve">User can manage their </w:t>
+      </w:r>
+      <w:r>
+        <w:rPr>
+          <w:rFonts w:ascii="Times New Roman" w:hAnsi="Times New Roman" w:cs="Times New Roman"/>
+          <w:sz w:val="24"/>
+          <w:szCs w:val="24"/>
+        </w:rPr>
+        <w:t>profile.</w:t>
       </w:r>
     </w:p>
     <w:p>
@@ -5616,146 +5452,8 @@
           <w:sz w:val="24"/>
           <w:szCs w:val="24"/>
         </w:rPr>
-        <w:t>User can send message or contact them to arrange a visit of apartment.</w:t>
-      </w:r>
-    </w:p>
-    <w:p>
-      <w:pPr>
-        <w:pStyle w:val="ListParagraph"/>
-        <w:numPr>
-          <w:ilvl w:val="0"/>
-          <w:numId w:val="4"/>
-        </w:numPr>
-        <w:rPr>
-          <w:rFonts w:ascii="Times New Roman" w:hAnsi="Times New Roman" w:cs="Times New Roman"/>
-          <w:sz w:val="24"/>
-          <w:szCs w:val="24"/>
-        </w:rPr>
-      </w:pPr>
-      <w:r>
-        <w:rPr>
-          <w:rFonts w:ascii="Times New Roman" w:hAnsi="Times New Roman" w:cs="Times New Roman"/>
-          <w:sz w:val="24"/>
-          <w:szCs w:val="24"/>
-        </w:rPr>
-        <w:t>User can communicate about the apartment and see the pictures of apartment</w:t>
-      </w:r>
-    </w:p>
-    <w:p>
-      <w:pPr>
-        <w:pStyle w:val="ListParagraph"/>
-        <w:numPr>
-          <w:ilvl w:val="0"/>
-          <w:numId w:val="4"/>
-        </w:numPr>
-        <w:rPr>
-          <w:rFonts w:ascii="Times New Roman" w:hAnsi="Times New Roman" w:cs="Times New Roman"/>
-          <w:sz w:val="24"/>
-          <w:szCs w:val="24"/>
-        </w:rPr>
-      </w:pPr>
-      <w:r>
-        <w:rPr>
-          <w:rFonts w:ascii="Times New Roman" w:hAnsi="Times New Roman" w:cs="Times New Roman"/>
-          <w:sz w:val="24"/>
-          <w:szCs w:val="24"/>
-        </w:rPr>
-        <w:t xml:space="preserve">User can save apartment by using like button of </w:t>
-      </w:r>
-      <w:proofErr w:type="gramStart"/>
-      <w:r>
-        <w:rPr>
-          <w:rFonts w:ascii="Times New Roman" w:hAnsi="Times New Roman" w:cs="Times New Roman"/>
-          <w:sz w:val="24"/>
-          <w:szCs w:val="24"/>
-        </w:rPr>
-        <w:t>particular post</w:t>
-      </w:r>
-      <w:proofErr w:type="gramEnd"/>
-      <w:r>
-        <w:rPr>
-          <w:rFonts w:ascii="Times New Roman" w:hAnsi="Times New Roman" w:cs="Times New Roman"/>
-          <w:sz w:val="24"/>
-          <w:szCs w:val="24"/>
-        </w:rPr>
-        <w:t xml:space="preserve"> of apartment.</w:t>
-      </w:r>
-    </w:p>
-    <w:p>
-      <w:pPr>
-        <w:pStyle w:val="ListParagraph"/>
-        <w:numPr>
-          <w:ilvl w:val="0"/>
-          <w:numId w:val="4"/>
-        </w:numPr>
-        <w:rPr>
-          <w:rFonts w:ascii="Times New Roman" w:hAnsi="Times New Roman" w:cs="Times New Roman"/>
-          <w:sz w:val="24"/>
-          <w:szCs w:val="24"/>
-        </w:rPr>
-      </w:pPr>
-      <w:r>
-        <w:rPr>
-          <w:rFonts w:ascii="Times New Roman" w:hAnsi="Times New Roman" w:cs="Times New Roman"/>
-          <w:sz w:val="24"/>
-          <w:szCs w:val="24"/>
-        </w:rPr>
-        <w:t>User can put alert on to see that the apartment is rented to someone else or not after some time.</w:t>
-      </w:r>
-    </w:p>
-    <w:p>
-      <w:pPr>
-        <w:pStyle w:val="ListParagraph"/>
-        <w:numPr>
-          <w:ilvl w:val="0"/>
-          <w:numId w:val="4"/>
-        </w:numPr>
-        <w:rPr>
-          <w:rFonts w:ascii="Times New Roman" w:hAnsi="Times New Roman" w:cs="Times New Roman"/>
-          <w:sz w:val="24"/>
-          <w:szCs w:val="24"/>
-        </w:rPr>
-      </w:pPr>
-      <w:r>
-        <w:rPr>
-          <w:rFonts w:ascii="Times New Roman" w:hAnsi="Times New Roman" w:cs="Times New Roman"/>
-          <w:sz w:val="24"/>
-          <w:szCs w:val="24"/>
-        </w:rPr>
-        <w:t>User can see all the listing by clicking on the map.</w:t>
-      </w:r>
-    </w:p>
-    <w:p>
-      <w:pPr>
-        <w:pStyle w:val="ListParagraph"/>
-        <w:numPr>
-          <w:ilvl w:val="0"/>
-          <w:numId w:val="4"/>
-        </w:numPr>
-        <w:rPr>
-          <w:rFonts w:ascii="Times New Roman" w:hAnsi="Times New Roman" w:cs="Times New Roman"/>
-          <w:sz w:val="24"/>
-          <w:szCs w:val="24"/>
-        </w:rPr>
-      </w:pPr>
-      <w:r>
-        <w:rPr>
-          <w:rFonts w:ascii="Times New Roman" w:hAnsi="Times New Roman" w:cs="Times New Roman"/>
-          <w:sz w:val="24"/>
-          <w:szCs w:val="24"/>
-        </w:rPr>
-        <w:t xml:space="preserve">User can manage their </w:t>
-      </w:r>
-      <w:proofErr w:type="gramStart"/>
-      <w:r>
-        <w:rPr>
-          <w:rFonts w:ascii="Times New Roman" w:hAnsi="Times New Roman" w:cs="Times New Roman"/>
-          <w:sz w:val="24"/>
-          <w:szCs w:val="24"/>
-        </w:rPr>
-        <w:t>profile .</w:t>
-      </w:r>
-      <w:proofErr w:type="gramEnd"/>
+        <w:t>User can mark his post as rented to hide apartment listing.</w:t>
+      </w:r>
     </w:p>
     <w:p>
       <w:pPr>
@@ -7477,9 +7175,9 @@
         <w:tblLook w:val="04A0" w:firstRow="1" w:lastRow="0" w:firstColumn="1" w:lastColumn="0" w:noHBand="0" w:noVBand="1"/>
       </w:tblPr>
       <w:tblGrid>
-        <w:gridCol w:w="3116"/>
-        <w:gridCol w:w="3117"/>
-        <w:gridCol w:w="3117"/>
+        <w:gridCol w:w="1705"/>
+        <w:gridCol w:w="5490"/>
+        <w:gridCol w:w="2155"/>
       </w:tblGrid>
       <w:tr>
         <w:trPr>
@@ -7488,7 +7186,7 @@
         <w:tc>
           <w:tcPr>
             <w:cnfStyle w:val="001000000000" w:firstRow="0" w:lastRow="0" w:firstColumn="1" w:lastColumn="0" w:oddVBand="0" w:evenVBand="0" w:oddHBand="0" w:evenHBand="0" w:firstRowFirstColumn="0" w:firstRowLastColumn="0" w:lastRowFirstColumn="0" w:lastRowLastColumn="0"/>
-            <w:tcW w:w="3116" w:type="dxa"/>
+            <w:tcW w:w="1705" w:type="dxa"/>
           </w:tcPr>
           <w:p>
             <w:pPr>
@@ -7510,7 +7208,7 @@
         </w:tc>
         <w:tc>
           <w:tcPr>
-            <w:tcW w:w="3117" w:type="dxa"/>
+            <w:tcW w:w="5490" w:type="dxa"/>
           </w:tcPr>
           <w:p>
             <w:pPr>
@@ -7533,7 +7231,7 @@
         </w:tc>
         <w:tc>
           <w:tcPr>
-            <w:tcW w:w="3117" w:type="dxa"/>
+            <w:tcW w:w="2155" w:type="dxa"/>
           </w:tcPr>
           <w:p>
             <w:pPr>
@@ -7559,7 +7257,7 @@
         <w:tc>
           <w:tcPr>
             <w:cnfStyle w:val="001000000000" w:firstRow="0" w:lastRow="0" w:firstColumn="1" w:lastColumn="0" w:oddVBand="0" w:evenVBand="0" w:oddHBand="0" w:evenHBand="0" w:firstRowFirstColumn="0" w:firstRowLastColumn="0" w:lastRowFirstColumn="0" w:lastRowLastColumn="0"/>
-            <w:tcW w:w="3116" w:type="dxa"/>
+            <w:tcW w:w="1705" w:type="dxa"/>
           </w:tcPr>
           <w:p>
             <w:pPr>
@@ -7581,55 +7279,55 @@
         </w:tc>
         <w:tc>
           <w:tcPr>
-            <w:tcW w:w="3117" w:type="dxa"/>
+            <w:tcW w:w="5490" w:type="dxa"/>
           </w:tcPr>
           <w:p>
             <w:pPr>
               <w:cnfStyle w:val="000000000000" w:firstRow="0" w:lastRow="0" w:firstColumn="0" w:lastColumn="0" w:oddVBand="0" w:evenVBand="0" w:oddHBand="0" w:evenHBand="0" w:firstRowFirstColumn="0" w:firstRowLastColumn="0" w:lastRowFirstColumn="0" w:lastRowLastColumn="0"/>
               <w:rPr>
                 <w:rFonts w:ascii="Times New Roman" w:hAnsi="Times New Roman" w:cs="Times New Roman"/>
-                <w:sz w:val="28"/>
-                <w:szCs w:val="28"/>
+                <w:sz w:val="24"/>
+                <w:szCs w:val="24"/>
               </w:rPr>
             </w:pPr>
             <w:r>
               <w:rPr>
                 <w:rFonts w:ascii="Times New Roman" w:hAnsi="Times New Roman" w:cs="Times New Roman"/>
-                <w:sz w:val="28"/>
-                <w:szCs w:val="28"/>
+                <w:sz w:val="24"/>
+                <w:szCs w:val="24"/>
               </w:rPr>
               <w:t>A</w:t>
             </w:r>
             <w:r>
               <w:rPr>
                 <w:rFonts w:ascii="Times New Roman" w:hAnsi="Times New Roman" w:cs="Times New Roman"/>
-                <w:sz w:val="28"/>
-                <w:szCs w:val="28"/>
-              </w:rPr>
-              <w:t>vailable on App store as well as Google Play store</w:t>
+                <w:sz w:val="24"/>
+                <w:szCs w:val="24"/>
+              </w:rPr>
+              <w:t>vailable on Google Play store</w:t>
             </w:r>
           </w:p>
         </w:tc>
         <w:tc>
           <w:tcPr>
-            <w:tcW w:w="3117" w:type="dxa"/>
+            <w:tcW w:w="2155" w:type="dxa"/>
           </w:tcPr>
           <w:p>
             <w:pPr>
               <w:cnfStyle w:val="000000000000" w:firstRow="0" w:lastRow="0" w:firstColumn="0" w:lastColumn="0" w:oddVBand="0" w:evenVBand="0" w:oddHBand="0" w:evenHBand="0" w:firstRowFirstColumn="0" w:firstRowLastColumn="0" w:lastRowFirstColumn="0" w:lastRowLastColumn="0"/>
               <w:rPr>
                 <w:rFonts w:ascii="Times New Roman" w:hAnsi="Times New Roman" w:cs="Times New Roman"/>
-                <w:sz w:val="28"/>
-                <w:szCs w:val="28"/>
+                <w:sz w:val="24"/>
+                <w:szCs w:val="24"/>
               </w:rPr>
             </w:pPr>
             <w:r>
               <w:rPr>
                 <w:rFonts w:ascii="Times New Roman" w:hAnsi="Times New Roman" w:cs="Times New Roman"/>
-                <w:sz w:val="28"/>
-                <w:szCs w:val="28"/>
-              </w:rPr>
-              <w:t>SHOULD</w:t>
+                <w:sz w:val="24"/>
+                <w:szCs w:val="24"/>
+              </w:rPr>
+              <w:t>MUST</w:t>
             </w:r>
           </w:p>
         </w:tc>
@@ -7638,7 +7336,7 @@
         <w:tc>
           <w:tcPr>
             <w:cnfStyle w:val="001000000000" w:firstRow="0" w:lastRow="0" w:firstColumn="1" w:lastColumn="0" w:oddVBand="0" w:evenVBand="0" w:oddHBand="0" w:evenHBand="0" w:firstRowFirstColumn="0" w:firstRowLastColumn="0" w:lastRowFirstColumn="0" w:lastRowLastColumn="0"/>
-            <w:tcW w:w="3116" w:type="dxa"/>
+            <w:tcW w:w="1705" w:type="dxa"/>
           </w:tcPr>
           <w:p>
             <w:pPr>
@@ -7646,15 +7344,15 @@
                 <w:rFonts w:ascii="Times New Roman" w:hAnsi="Times New Roman" w:cs="Times New Roman"/>
                 <w:b w:val="0"/>
                 <w:bCs w:val="0"/>
-                <w:sz w:val="28"/>
-                <w:szCs w:val="28"/>
+                <w:sz w:val="24"/>
+                <w:szCs w:val="24"/>
               </w:rPr>
             </w:pPr>
             <w:r>
               <w:rPr>
                 <w:rFonts w:ascii="Times New Roman" w:hAnsi="Times New Roman" w:cs="Times New Roman"/>
-                <w:sz w:val="28"/>
-                <w:szCs w:val="28"/>
+                <w:sz w:val="24"/>
+                <w:szCs w:val="24"/>
               </w:rPr>
               <w:t>NFR2</w:t>
             </w:r>
@@ -7662,47 +7360,83 @@
         </w:tc>
         <w:tc>
           <w:tcPr>
-            <w:tcW w:w="3117" w:type="dxa"/>
+            <w:tcW w:w="5490" w:type="dxa"/>
           </w:tcPr>
           <w:p>
             <w:pPr>
               <w:cnfStyle w:val="000000000000" w:firstRow="0" w:lastRow="0" w:firstColumn="0" w:lastColumn="0" w:oddVBand="0" w:evenVBand="0" w:oddHBand="0" w:evenHBand="0" w:firstRowFirstColumn="0" w:firstRowLastColumn="0" w:lastRowFirstColumn="0" w:lastRowLastColumn="0"/>
               <w:rPr>
                 <w:rFonts w:ascii="Times New Roman" w:hAnsi="Times New Roman" w:cs="Times New Roman"/>
-                <w:sz w:val="28"/>
-                <w:szCs w:val="28"/>
+                <w:sz w:val="24"/>
+                <w:szCs w:val="24"/>
               </w:rPr>
             </w:pPr>
             <w:r>
               <w:rPr>
                 <w:rFonts w:ascii="Times New Roman" w:hAnsi="Times New Roman" w:cs="Times New Roman"/>
-                <w:sz w:val="28"/>
-                <w:szCs w:val="28"/>
-              </w:rPr>
-              <w:t>Weekly Updates</w:t>
+                <w:sz w:val="24"/>
+                <w:szCs w:val="24"/>
+              </w:rPr>
+              <w:t>App UI needs to be Effective, Efficient,</w:t>
+            </w:r>
+          </w:p>
+          <w:p>
+            <w:pPr>
+              <w:cnfStyle w:val="000000000000" w:firstRow="0" w:lastRow="0" w:firstColumn="0" w:lastColumn="0" w:oddVBand="0" w:evenVBand="0" w:oddHBand="0" w:evenHBand="0" w:firstRowFirstColumn="0" w:firstRowLastColumn="0" w:lastRowFirstColumn="0" w:lastRowLastColumn="0"/>
+              <w:rPr>
+                <w:rFonts w:ascii="Times New Roman" w:hAnsi="Times New Roman" w:cs="Times New Roman"/>
+                <w:sz w:val="24"/>
+                <w:szCs w:val="24"/>
+              </w:rPr>
+            </w:pPr>
+            <w:r>
+              <w:rPr>
+                <w:rFonts w:ascii="Times New Roman" w:hAnsi="Times New Roman" w:cs="Times New Roman"/>
+                <w:sz w:val="24"/>
+                <w:szCs w:val="24"/>
+              </w:rPr>
+              <w:t>Engaging, Error Tolerant, Easy to learn so even first-time user will be</w:t>
+            </w:r>
+          </w:p>
+          <w:p>
+            <w:pPr>
+              <w:cnfStyle w:val="000000000000" w:firstRow="0" w:lastRow="0" w:firstColumn="0" w:lastColumn="0" w:oddVBand="0" w:evenVBand="0" w:oddHBand="0" w:evenHBand="0" w:firstRowFirstColumn="0" w:firstRowLastColumn="0" w:lastRowFirstColumn="0" w:lastRowLastColumn="0"/>
+              <w:rPr>
+                <w:rFonts w:ascii="Times New Roman" w:hAnsi="Times New Roman" w:cs="Times New Roman"/>
+                <w:sz w:val="24"/>
+                <w:szCs w:val="24"/>
+              </w:rPr>
+            </w:pPr>
+            <w:r>
+              <w:rPr>
+                <w:rFonts w:ascii="Times New Roman" w:hAnsi="Times New Roman" w:cs="Times New Roman"/>
+                <w:sz w:val="24"/>
+                <w:szCs w:val="24"/>
+              </w:rPr>
+              <w:t>able to use app easily.</w:t>
             </w:r>
           </w:p>
         </w:tc>
         <w:tc>
           <w:tcPr>
-            <w:tcW w:w="3117" w:type="dxa"/>
+            <w:tcW w:w="2155" w:type="dxa"/>
           </w:tcPr>
           <w:p>
             <w:pPr>
               <w:cnfStyle w:val="000000000000" w:firstRow="0" w:lastRow="0" w:firstColumn="0" w:lastColumn="0" w:oddVBand="0" w:evenVBand="0" w:oddHBand="0" w:evenHBand="0" w:firstRowFirstColumn="0" w:firstRowLastColumn="0" w:lastRowFirstColumn="0" w:lastRowLastColumn="0"/>
               <w:rPr>
                 <w:rFonts w:ascii="Times New Roman" w:hAnsi="Times New Roman" w:cs="Times New Roman"/>
-                <w:sz w:val="28"/>
-                <w:szCs w:val="28"/>
+                <w:sz w:val="24"/>
+                <w:szCs w:val="24"/>
               </w:rPr>
             </w:pPr>
             <w:r>
               <w:rPr>
                 <w:rFonts w:ascii="Times New Roman" w:hAnsi="Times New Roman" w:cs="Times New Roman"/>
-                <w:sz w:val="28"/>
-                <w:szCs w:val="28"/>
-              </w:rPr>
-              <w:t>SHOULD</w:t>
+                <w:sz w:val="24"/>
+                <w:szCs w:val="24"/>
+              </w:rPr>
+              <w:t>MUST</w:t>
             </w:r>
           </w:p>
         </w:tc>
@@ -7711,21 +7445,21 @@
         <w:tc>
           <w:tcPr>
             <w:cnfStyle w:val="001000000000" w:firstRow="0" w:lastRow="0" w:firstColumn="1" w:lastColumn="0" w:oddVBand="0" w:evenVBand="0" w:oddHBand="0" w:evenHBand="0" w:firstRowFirstColumn="0" w:firstRowLastColumn="0" w:lastRowFirstColumn="0" w:lastRowLastColumn="0"/>
-            <w:tcW w:w="3116" w:type="dxa"/>
+            <w:tcW w:w="1705" w:type="dxa"/>
           </w:tcPr>
           <w:p>
             <w:pPr>
               <w:rPr>
                 <w:rFonts w:ascii="Times New Roman" w:hAnsi="Times New Roman" w:cs="Times New Roman"/>
-                <w:sz w:val="28"/>
-                <w:szCs w:val="28"/>
+                <w:sz w:val="24"/>
+                <w:szCs w:val="24"/>
               </w:rPr>
             </w:pPr>
             <w:r>
               <w:rPr>
                 <w:rFonts w:ascii="Times New Roman" w:hAnsi="Times New Roman" w:cs="Times New Roman"/>
-                <w:sz w:val="28"/>
-                <w:szCs w:val="28"/>
+                <w:sz w:val="24"/>
+                <w:szCs w:val="24"/>
               </w:rPr>
               <w:t>NFR3</w:t>
             </w:r>
@@ -7733,55 +7467,71 @@
         </w:tc>
         <w:tc>
           <w:tcPr>
-            <w:tcW w:w="3117" w:type="dxa"/>
+            <w:tcW w:w="5490" w:type="dxa"/>
           </w:tcPr>
           <w:p>
             <w:pPr>
               <w:cnfStyle w:val="000000000000" w:firstRow="0" w:lastRow="0" w:firstColumn="0" w:lastColumn="0" w:oddVBand="0" w:evenVBand="0" w:oddHBand="0" w:evenHBand="0" w:firstRowFirstColumn="0" w:firstRowLastColumn="0" w:lastRowFirstColumn="0" w:lastRowLastColumn="0"/>
               <w:rPr>
                 <w:rFonts w:ascii="Times New Roman" w:hAnsi="Times New Roman" w:cs="Times New Roman"/>
-                <w:sz w:val="28"/>
-                <w:szCs w:val="28"/>
+                <w:sz w:val="24"/>
+                <w:szCs w:val="24"/>
               </w:rPr>
             </w:pPr>
             <w:r>
               <w:rPr>
                 <w:rFonts w:ascii="Times New Roman" w:hAnsi="Times New Roman" w:cs="Times New Roman"/>
-                <w:sz w:val="28"/>
-                <w:szCs w:val="28"/>
-              </w:rPr>
-              <w:t xml:space="preserve">Unauthorized </w:t>
-            </w:r>
-            <w:r>
-              <w:rPr>
-                <w:rFonts w:ascii="Times New Roman" w:hAnsi="Times New Roman" w:cs="Times New Roman"/>
-                <w:sz w:val="28"/>
-                <w:szCs w:val="28"/>
-              </w:rPr>
-              <w:t>access blocked</w:t>
+                <w:sz w:val="24"/>
+                <w:szCs w:val="24"/>
+              </w:rPr>
+              <w:t xml:space="preserve">App is available to all the user but </w:t>
+            </w:r>
+            <w:r>
+              <w:rPr>
+                <w:rFonts w:ascii="Times New Roman" w:hAnsi="Times New Roman" w:cs="Times New Roman"/>
+                <w:sz w:val="24"/>
+                <w:szCs w:val="24"/>
+              </w:rPr>
+              <w:t>Only registered-logged in user are allow</w:t>
+            </w:r>
+            <w:r>
+              <w:rPr>
+                <w:rFonts w:ascii="Times New Roman" w:hAnsi="Times New Roman" w:cs="Times New Roman"/>
+                <w:sz w:val="24"/>
+                <w:szCs w:val="24"/>
+              </w:rPr>
+              <w:t>ed</w:t>
+            </w:r>
+            <w:r>
+              <w:rPr>
+                <w:rFonts w:ascii="Times New Roman" w:hAnsi="Times New Roman" w:cs="Times New Roman"/>
+                <w:sz w:val="24"/>
+                <w:szCs w:val="24"/>
+              </w:rPr>
+              <w:t xml:space="preserve"> to add post, manage post, Wishlist and to contact owner of particular post</w:t>
             </w:r>
           </w:p>
         </w:tc>
         <w:tc>
           <w:tcPr>
-            <w:tcW w:w="3117" w:type="dxa"/>
+            <w:tcW w:w="2155" w:type="dxa"/>
           </w:tcPr>
           <w:p>
             <w:pPr>
               <w:cnfStyle w:val="000000000000" w:firstRow="0" w:lastRow="0" w:firstColumn="0" w:lastColumn="0" w:oddVBand="0" w:evenVBand="0" w:oddHBand="0" w:evenHBand="0" w:firstRowFirstColumn="0" w:firstRowLastColumn="0" w:lastRowFirstColumn="0" w:lastRowLastColumn="0"/>
               <w:rPr>
                 <w:rFonts w:ascii="Times New Roman" w:hAnsi="Times New Roman" w:cs="Times New Roman"/>
-                <w:sz w:val="28"/>
-                <w:szCs w:val="28"/>
+                <w:sz w:val="24"/>
+                <w:szCs w:val="24"/>
               </w:rPr>
             </w:pPr>
             <w:r>
               <w:rPr>
                 <w:rFonts w:ascii="Times New Roman" w:hAnsi="Times New Roman" w:cs="Times New Roman"/>
-                <w:sz w:val="28"/>
-                <w:szCs w:val="28"/>
-              </w:rPr>
-              <w:t>SHOULD</w:t>
+                <w:sz w:val="24"/>
+                <w:szCs w:val="24"/>
+              </w:rPr>
+              <w:t>MUST</w:t>
             </w:r>
           </w:p>
         </w:tc>
@@ -7790,21 +7540,21 @@
         <w:tc>
           <w:tcPr>
             <w:cnfStyle w:val="001000000000" w:firstRow="0" w:lastRow="0" w:firstColumn="1" w:lastColumn="0" w:oddVBand="0" w:evenVBand="0" w:oddHBand="0" w:evenHBand="0" w:firstRowFirstColumn="0" w:firstRowLastColumn="0" w:lastRowFirstColumn="0" w:lastRowLastColumn="0"/>
-            <w:tcW w:w="3116" w:type="dxa"/>
+            <w:tcW w:w="1705" w:type="dxa"/>
           </w:tcPr>
           <w:p>
             <w:pPr>
               <w:rPr>
                 <w:rFonts w:ascii="Times New Roman" w:hAnsi="Times New Roman" w:cs="Times New Roman"/>
-                <w:sz w:val="28"/>
-                <w:szCs w:val="28"/>
+                <w:sz w:val="24"/>
+                <w:szCs w:val="24"/>
               </w:rPr>
             </w:pPr>
             <w:r>
               <w:rPr>
                 <w:rFonts w:ascii="Times New Roman" w:hAnsi="Times New Roman" w:cs="Times New Roman"/>
-                <w:sz w:val="28"/>
-                <w:szCs w:val="28"/>
+                <w:sz w:val="24"/>
+                <w:szCs w:val="24"/>
               </w:rPr>
               <w:t>NFR4</w:t>
             </w:r>
@@ -7812,47 +7562,47 @@
         </w:tc>
         <w:tc>
           <w:tcPr>
-            <w:tcW w:w="3117" w:type="dxa"/>
+            <w:tcW w:w="5490" w:type="dxa"/>
           </w:tcPr>
           <w:p>
             <w:pPr>
               <w:cnfStyle w:val="000000000000" w:firstRow="0" w:lastRow="0" w:firstColumn="0" w:lastColumn="0" w:oddVBand="0" w:evenVBand="0" w:oddHBand="0" w:evenHBand="0" w:firstRowFirstColumn="0" w:firstRowLastColumn="0" w:lastRowFirstColumn="0" w:lastRowLastColumn="0"/>
               <w:rPr>
                 <w:rFonts w:ascii="Times New Roman" w:hAnsi="Times New Roman" w:cs="Times New Roman"/>
-                <w:sz w:val="28"/>
-                <w:szCs w:val="28"/>
+                <w:sz w:val="24"/>
+                <w:szCs w:val="24"/>
               </w:rPr>
             </w:pPr>
             <w:r>
               <w:rPr>
                 <w:rFonts w:ascii="Times New Roman" w:hAnsi="Times New Roman" w:cs="Times New Roman"/>
-                <w:sz w:val="28"/>
-                <w:szCs w:val="28"/>
-              </w:rPr>
-              <w:t>Available All time</w:t>
+                <w:sz w:val="24"/>
+                <w:szCs w:val="24"/>
+              </w:rPr>
+              <w:t>App should be available 24 hours a day, 7 days a week.</w:t>
             </w:r>
           </w:p>
         </w:tc>
         <w:tc>
           <w:tcPr>
-            <w:tcW w:w="3117" w:type="dxa"/>
+            <w:tcW w:w="2155" w:type="dxa"/>
           </w:tcPr>
           <w:p>
             <w:pPr>
               <w:cnfStyle w:val="000000000000" w:firstRow="0" w:lastRow="0" w:firstColumn="0" w:lastColumn="0" w:oddVBand="0" w:evenVBand="0" w:oddHBand="0" w:evenHBand="0" w:firstRowFirstColumn="0" w:firstRowLastColumn="0" w:lastRowFirstColumn="0" w:lastRowLastColumn="0"/>
               <w:rPr>
                 <w:rFonts w:ascii="Times New Roman" w:hAnsi="Times New Roman" w:cs="Times New Roman"/>
-                <w:sz w:val="28"/>
-                <w:szCs w:val="28"/>
+                <w:sz w:val="24"/>
+                <w:szCs w:val="24"/>
               </w:rPr>
             </w:pPr>
             <w:r>
               <w:rPr>
                 <w:rFonts w:ascii="Times New Roman" w:hAnsi="Times New Roman" w:cs="Times New Roman"/>
-                <w:sz w:val="28"/>
-                <w:szCs w:val="28"/>
-              </w:rPr>
-              <w:t>SHOULD</w:t>
+                <w:sz w:val="24"/>
+                <w:szCs w:val="24"/>
+              </w:rPr>
+              <w:t>MUST</w:t>
             </w:r>
           </w:p>
         </w:tc>
@@ -7861,21 +7611,21 @@
         <w:tc>
           <w:tcPr>
             <w:cnfStyle w:val="001000000000" w:firstRow="0" w:lastRow="0" w:firstColumn="1" w:lastColumn="0" w:oddVBand="0" w:evenVBand="0" w:oddHBand="0" w:evenHBand="0" w:firstRowFirstColumn="0" w:firstRowLastColumn="0" w:lastRowFirstColumn="0" w:lastRowLastColumn="0"/>
-            <w:tcW w:w="3116" w:type="dxa"/>
+            <w:tcW w:w="1705" w:type="dxa"/>
           </w:tcPr>
           <w:p>
             <w:pPr>
               <w:rPr>
                 <w:rFonts w:ascii="Times New Roman" w:hAnsi="Times New Roman" w:cs="Times New Roman"/>
-                <w:sz w:val="28"/>
-                <w:szCs w:val="28"/>
+                <w:sz w:val="24"/>
+                <w:szCs w:val="24"/>
               </w:rPr>
             </w:pPr>
             <w:r>
               <w:rPr>
                 <w:rFonts w:ascii="Times New Roman" w:hAnsi="Times New Roman" w:cs="Times New Roman"/>
-                <w:sz w:val="28"/>
-                <w:szCs w:val="28"/>
+                <w:sz w:val="24"/>
+                <w:szCs w:val="24"/>
               </w:rPr>
               <w:t>NFR5</w:t>
             </w:r>
@@ -7883,77 +7633,53 @@
         </w:tc>
         <w:tc>
           <w:tcPr>
-            <w:tcW w:w="3117" w:type="dxa"/>
+            <w:tcW w:w="5490" w:type="dxa"/>
           </w:tcPr>
           <w:p>
             <w:pPr>
               <w:cnfStyle w:val="000000000000" w:firstRow="0" w:lastRow="0" w:firstColumn="0" w:lastColumn="0" w:oddVBand="0" w:evenVBand="0" w:oddHBand="0" w:evenHBand="0" w:firstRowFirstColumn="0" w:firstRowLastColumn="0" w:lastRowFirstColumn="0" w:lastRowLastColumn="0"/>
               <w:rPr>
                 <w:rFonts w:ascii="Times New Roman" w:hAnsi="Times New Roman" w:cs="Times New Roman"/>
-                <w:sz w:val="28"/>
-                <w:szCs w:val="28"/>
+                <w:sz w:val="24"/>
+                <w:szCs w:val="24"/>
               </w:rPr>
             </w:pPr>
             <w:r>
               <w:rPr>
                 <w:rFonts w:ascii="Times New Roman" w:hAnsi="Times New Roman" w:cs="Times New Roman"/>
-                <w:sz w:val="28"/>
-                <w:szCs w:val="28"/>
+                <w:sz w:val="24"/>
+                <w:szCs w:val="24"/>
               </w:rPr>
               <w:t>Minimum Android version 6.0</w:t>
             </w:r>
             <w:r>
               <w:rPr>
                 <w:rFonts w:ascii="Times New Roman" w:hAnsi="Times New Roman" w:cs="Times New Roman"/>
-                <w:sz w:val="28"/>
-                <w:szCs w:val="28"/>
-              </w:rPr>
-              <w:t xml:space="preserve"> and </w:t>
-            </w:r>
-            <w:r>
-              <w:rPr>
-                <w:rFonts w:ascii="Times New Roman" w:hAnsi="Times New Roman" w:cs="Times New Roman"/>
-                <w:sz w:val="28"/>
-                <w:szCs w:val="28"/>
-              </w:rPr>
-              <w:t>iOS</w:t>
-            </w:r>
-            <w:r>
-              <w:rPr>
-                <w:rFonts w:ascii="Times New Roman" w:hAnsi="Times New Roman" w:cs="Times New Roman"/>
-                <w:sz w:val="28"/>
-                <w:szCs w:val="28"/>
-              </w:rPr>
-              <w:t xml:space="preserve"> version </w:t>
-            </w:r>
-            <w:r>
-              <w:rPr>
-                <w:rFonts w:ascii="Times New Roman" w:hAnsi="Times New Roman" w:cs="Times New Roman"/>
-                <w:sz w:val="28"/>
-                <w:szCs w:val="28"/>
-              </w:rPr>
-              <w:t>10.0</w:t>
+                <w:sz w:val="24"/>
+                <w:szCs w:val="24"/>
+              </w:rPr>
+              <w:t xml:space="preserve"> </w:t>
             </w:r>
           </w:p>
         </w:tc>
         <w:tc>
           <w:tcPr>
-            <w:tcW w:w="3117" w:type="dxa"/>
+            <w:tcW w:w="2155" w:type="dxa"/>
           </w:tcPr>
           <w:p>
             <w:pPr>
               <w:cnfStyle w:val="000000000000" w:firstRow="0" w:lastRow="0" w:firstColumn="0" w:lastColumn="0" w:oddVBand="0" w:evenVBand="0" w:oddHBand="0" w:evenHBand="0" w:firstRowFirstColumn="0" w:firstRowLastColumn="0" w:lastRowFirstColumn="0" w:lastRowLastColumn="0"/>
               <w:rPr>
                 <w:rFonts w:ascii="Times New Roman" w:hAnsi="Times New Roman" w:cs="Times New Roman"/>
-                <w:sz w:val="28"/>
-                <w:szCs w:val="28"/>
+                <w:sz w:val="24"/>
+                <w:szCs w:val="24"/>
               </w:rPr>
             </w:pPr>
             <w:r>
               <w:rPr>
                 <w:rFonts w:ascii="Times New Roman" w:hAnsi="Times New Roman" w:cs="Times New Roman"/>
-                <w:sz w:val="28"/>
-                <w:szCs w:val="28"/>
+                <w:sz w:val="24"/>
+                <w:szCs w:val="24"/>
               </w:rPr>
               <w:t>MUST</w:t>
             </w:r>
@@ -7964,21 +7690,21 @@
         <w:tc>
           <w:tcPr>
             <w:cnfStyle w:val="001000000000" w:firstRow="0" w:lastRow="0" w:firstColumn="1" w:lastColumn="0" w:oddVBand="0" w:evenVBand="0" w:oddHBand="0" w:evenHBand="0" w:firstRowFirstColumn="0" w:firstRowLastColumn="0" w:lastRowFirstColumn="0" w:lastRowLastColumn="0"/>
-            <w:tcW w:w="3116" w:type="dxa"/>
+            <w:tcW w:w="1705" w:type="dxa"/>
           </w:tcPr>
           <w:p>
             <w:pPr>
               <w:rPr>
                 <w:rFonts w:ascii="Times New Roman" w:hAnsi="Times New Roman" w:cs="Times New Roman"/>
-                <w:sz w:val="28"/>
-                <w:szCs w:val="28"/>
+                <w:sz w:val="24"/>
+                <w:szCs w:val="24"/>
               </w:rPr>
             </w:pPr>
             <w:r>
               <w:rPr>
                 <w:rFonts w:ascii="Times New Roman" w:hAnsi="Times New Roman" w:cs="Times New Roman"/>
-                <w:sz w:val="28"/>
-                <w:szCs w:val="28"/>
+                <w:sz w:val="24"/>
+                <w:szCs w:val="24"/>
               </w:rPr>
               <w:t>NFR6</w:t>
             </w:r>
@@ -7986,63 +7712,47 @@
         </w:tc>
         <w:tc>
           <w:tcPr>
-            <w:tcW w:w="3117" w:type="dxa"/>
+            <w:tcW w:w="5490" w:type="dxa"/>
           </w:tcPr>
           <w:p>
             <w:pPr>
               <w:cnfStyle w:val="000000000000" w:firstRow="0" w:lastRow="0" w:firstColumn="0" w:lastColumn="0" w:oddVBand="0" w:evenVBand="0" w:oddHBand="0" w:evenHBand="0" w:firstRowFirstColumn="0" w:firstRowLastColumn="0" w:lastRowFirstColumn="0" w:lastRowLastColumn="0"/>
               <w:rPr>
                 <w:rFonts w:ascii="Times New Roman" w:hAnsi="Times New Roman" w:cs="Times New Roman"/>
-                <w:sz w:val="28"/>
-                <w:szCs w:val="28"/>
+                <w:sz w:val="24"/>
+                <w:szCs w:val="24"/>
               </w:rPr>
             </w:pPr>
             <w:r>
               <w:rPr>
                 <w:rFonts w:ascii="Times New Roman" w:hAnsi="Times New Roman" w:cs="Times New Roman"/>
-                <w:sz w:val="28"/>
-                <w:szCs w:val="28"/>
-              </w:rPr>
-              <w:t>Support All device</w:t>
-            </w:r>
-            <w:r>
-              <w:rPr>
-                <w:rFonts w:ascii="Times New Roman" w:hAnsi="Times New Roman" w:cs="Times New Roman"/>
-                <w:sz w:val="28"/>
-                <w:szCs w:val="28"/>
-              </w:rPr>
-              <w:t xml:space="preserve"> </w:t>
-            </w:r>
-            <w:r>
-              <w:rPr>
-                <w:rFonts w:ascii="Times New Roman" w:hAnsi="Times New Roman" w:cs="Times New Roman"/>
-                <w:sz w:val="28"/>
-                <w:szCs w:val="28"/>
-              </w:rPr>
-              <w:t>including different size</w:t>
+                <w:sz w:val="24"/>
+                <w:szCs w:val="24"/>
+              </w:rPr>
+              <w:t>User will be allowed to make one account per email id.</w:t>
             </w:r>
           </w:p>
         </w:tc>
         <w:tc>
           <w:tcPr>
-            <w:tcW w:w="3117" w:type="dxa"/>
+            <w:tcW w:w="2155" w:type="dxa"/>
           </w:tcPr>
           <w:p>
             <w:pPr>
               <w:cnfStyle w:val="000000000000" w:firstRow="0" w:lastRow="0" w:firstColumn="0" w:lastColumn="0" w:oddVBand="0" w:evenVBand="0" w:oddHBand="0" w:evenHBand="0" w:firstRowFirstColumn="0" w:firstRowLastColumn="0" w:lastRowFirstColumn="0" w:lastRowLastColumn="0"/>
               <w:rPr>
                 <w:rFonts w:ascii="Times New Roman" w:hAnsi="Times New Roman" w:cs="Times New Roman"/>
-                <w:sz w:val="28"/>
-                <w:szCs w:val="28"/>
+                <w:sz w:val="24"/>
+                <w:szCs w:val="24"/>
               </w:rPr>
             </w:pPr>
             <w:r>
               <w:rPr>
                 <w:rFonts w:ascii="Times New Roman" w:hAnsi="Times New Roman" w:cs="Times New Roman"/>
-                <w:sz w:val="28"/>
-                <w:szCs w:val="28"/>
-              </w:rPr>
-              <w:t>SHOULD</w:t>
+                <w:sz w:val="24"/>
+                <w:szCs w:val="24"/>
+              </w:rPr>
+              <w:t>MUST</w:t>
             </w:r>
           </w:p>
         </w:tc>
@@ -8051,21 +7761,21 @@
         <w:tc>
           <w:tcPr>
             <w:cnfStyle w:val="001000000000" w:firstRow="0" w:lastRow="0" w:firstColumn="1" w:lastColumn="0" w:oddVBand="0" w:evenVBand="0" w:oddHBand="0" w:evenHBand="0" w:firstRowFirstColumn="0" w:firstRowLastColumn="0" w:lastRowFirstColumn="0" w:lastRowLastColumn="0"/>
-            <w:tcW w:w="3116" w:type="dxa"/>
+            <w:tcW w:w="1705" w:type="dxa"/>
           </w:tcPr>
           <w:p>
             <w:pPr>
               <w:rPr>
                 <w:rFonts w:ascii="Times New Roman" w:hAnsi="Times New Roman" w:cs="Times New Roman"/>
-                <w:sz w:val="28"/>
-                <w:szCs w:val="28"/>
+                <w:sz w:val="24"/>
+                <w:szCs w:val="24"/>
               </w:rPr>
             </w:pPr>
             <w:r>
               <w:rPr>
                 <w:rFonts w:ascii="Times New Roman" w:hAnsi="Times New Roman" w:cs="Times New Roman"/>
-                <w:sz w:val="28"/>
-                <w:szCs w:val="28"/>
+                <w:sz w:val="24"/>
+                <w:szCs w:val="24"/>
               </w:rPr>
               <w:t>NFR7</w:t>
             </w:r>
@@ -8073,947 +7783,103 @@
         </w:tc>
         <w:tc>
           <w:tcPr>
-            <w:tcW w:w="3117" w:type="dxa"/>
+            <w:tcW w:w="5490" w:type="dxa"/>
           </w:tcPr>
           <w:p>
             <w:pPr>
               <w:cnfStyle w:val="000000000000" w:firstRow="0" w:lastRow="0" w:firstColumn="0" w:lastColumn="0" w:oddVBand="0" w:evenVBand="0" w:oddHBand="0" w:evenHBand="0" w:firstRowFirstColumn="0" w:firstRowLastColumn="0" w:lastRowFirstColumn="0" w:lastRowLastColumn="0"/>
               <w:rPr>
                 <w:rFonts w:ascii="Times New Roman" w:hAnsi="Times New Roman" w:cs="Times New Roman"/>
-                <w:sz w:val="28"/>
-                <w:szCs w:val="28"/>
+                <w:sz w:val="24"/>
+                <w:szCs w:val="24"/>
               </w:rPr>
             </w:pPr>
             <w:r>
               <w:rPr>
                 <w:rFonts w:ascii="Times New Roman" w:hAnsi="Times New Roman" w:cs="Times New Roman"/>
-                <w:sz w:val="28"/>
-                <w:szCs w:val="28"/>
-              </w:rPr>
-              <w:t xml:space="preserve">App crash handled </w:t>
-            </w:r>
-            <w:r>
-              <w:rPr>
-                <w:rFonts w:ascii="Times New Roman" w:hAnsi="Times New Roman" w:cs="Times New Roman"/>
-                <w:sz w:val="28"/>
-                <w:szCs w:val="28"/>
-              </w:rPr>
-              <w:t>with re</w:t>
-            </w:r>
-            <w:r>
-              <w:rPr>
-                <w:rFonts w:ascii="Times New Roman" w:hAnsi="Times New Roman" w:cs="Times New Roman"/>
-                <w:sz w:val="28"/>
-                <w:szCs w:val="28"/>
-              </w:rPr>
-              <w:t xml:space="preserve">lease of </w:t>
-            </w:r>
-            <w:r>
-              <w:rPr>
-                <w:rFonts w:ascii="Times New Roman" w:hAnsi="Times New Roman" w:cs="Times New Roman"/>
-                <w:sz w:val="28"/>
-                <w:szCs w:val="28"/>
-              </w:rPr>
-              <w:t>stable version</w:t>
+                <w:color w:val="292929"/>
+                <w:spacing w:val="-1"/>
+                <w:sz w:val="24"/>
+                <w:szCs w:val="24"/>
+                <w:shd w:val="clear" w:color="auto" w:fill="FFFFFF"/>
+              </w:rPr>
+              <w:t>A</w:t>
+            </w:r>
+            <w:r>
+              <w:rPr>
+                <w:rFonts w:ascii="Times New Roman" w:hAnsi="Times New Roman" w:cs="Times New Roman"/>
+                <w:color w:val="292929"/>
+                <w:spacing w:val="-1"/>
+                <w:sz w:val="24"/>
+                <w:szCs w:val="24"/>
+                <w:shd w:val="clear" w:color="auto" w:fill="FFFFFF"/>
+              </w:rPr>
+              <w:t xml:space="preserve">pplication should to able to render </w:t>
+            </w:r>
+            <w:r>
+              <w:rPr>
+                <w:rFonts w:ascii="Times New Roman" w:hAnsi="Times New Roman" w:cs="Times New Roman"/>
+                <w:color w:val="292929"/>
+                <w:spacing w:val="-1"/>
+                <w:sz w:val="24"/>
+                <w:szCs w:val="24"/>
+                <w:shd w:val="clear" w:color="auto" w:fill="FFFFFF"/>
+              </w:rPr>
+              <w:t>its</w:t>
+            </w:r>
+            <w:r>
+              <w:rPr>
+                <w:rFonts w:ascii="Times New Roman" w:hAnsi="Times New Roman" w:cs="Times New Roman"/>
+                <w:color w:val="292929"/>
+                <w:spacing w:val="-1"/>
+                <w:sz w:val="24"/>
+                <w:szCs w:val="24"/>
+                <w:shd w:val="clear" w:color="auto" w:fill="FFFFFF"/>
+              </w:rPr>
+              <w:t xml:space="preserve"> layout to different screen sizes</w:t>
+            </w:r>
+            <w:r>
+              <w:rPr>
+                <w:rFonts w:ascii="Times New Roman" w:hAnsi="Times New Roman" w:cs="Times New Roman"/>
+                <w:color w:val="292929"/>
+                <w:spacing w:val="-1"/>
+                <w:sz w:val="24"/>
+                <w:szCs w:val="24"/>
+                <w:shd w:val="clear" w:color="auto" w:fill="FFFFFF"/>
+              </w:rPr>
+              <w:t xml:space="preserve"> of mobile devices and tablet devices</w:t>
+            </w:r>
+            <w:r>
+              <w:rPr>
+                <w:rFonts w:ascii="Times New Roman" w:hAnsi="Times New Roman" w:cs="Times New Roman"/>
+                <w:color w:val="292929"/>
+                <w:spacing w:val="-1"/>
+                <w:sz w:val="24"/>
+                <w:szCs w:val="24"/>
+                <w:shd w:val="clear" w:color="auto" w:fill="FFFFFF"/>
+              </w:rPr>
+              <w:t>. Along with automatic adjustment of Font size and image rendering.</w:t>
             </w:r>
           </w:p>
         </w:tc>
         <w:tc>
           <w:tcPr>
-            <w:tcW w:w="3117" w:type="dxa"/>
+            <w:tcW w:w="2155" w:type="dxa"/>
           </w:tcPr>
           <w:p>
             <w:pPr>
               <w:cnfStyle w:val="000000000000" w:firstRow="0" w:lastRow="0" w:firstColumn="0" w:lastColumn="0" w:oddVBand="0" w:evenVBand="0" w:oddHBand="0" w:evenHBand="0" w:firstRowFirstColumn="0" w:firstRowLastColumn="0" w:lastRowFirstColumn="0" w:lastRowLastColumn="0"/>
               <w:rPr>
                 <w:rFonts w:ascii="Times New Roman" w:hAnsi="Times New Roman" w:cs="Times New Roman"/>
-                <w:sz w:val="28"/>
-                <w:szCs w:val="28"/>
+                <w:sz w:val="24"/>
+                <w:szCs w:val="24"/>
               </w:rPr>
             </w:pPr>
             <w:r>
               <w:rPr>
                 <w:rFonts w:ascii="Times New Roman" w:hAnsi="Times New Roman" w:cs="Times New Roman"/>
-                <w:sz w:val="28"/>
-                <w:szCs w:val="28"/>
-              </w:rPr>
-              <w:t>S</w:t>
-            </w:r>
-            <w:r>
-              <w:rPr>
-                <w:rFonts w:ascii="Times New Roman" w:hAnsi="Times New Roman" w:cs="Times New Roman"/>
-                <w:sz w:val="28"/>
-                <w:szCs w:val="28"/>
-              </w:rPr>
-              <w:t>HOULD</w:t>
-            </w:r>
-          </w:p>
-        </w:tc>
-      </w:tr>
-      <w:tr>
-        <w:tc>
-          <w:tcPr>
-            <w:cnfStyle w:val="001000000000" w:firstRow="0" w:lastRow="0" w:firstColumn="1" w:lastColumn="0" w:oddVBand="0" w:evenVBand="0" w:oddHBand="0" w:evenHBand="0" w:firstRowFirstColumn="0" w:firstRowLastColumn="0" w:lastRowFirstColumn="0" w:lastRowLastColumn="0"/>
-            <w:tcW w:w="3116" w:type="dxa"/>
-          </w:tcPr>
-          <w:p>
-            <w:pPr>
-              <w:rPr>
-                <w:rFonts w:ascii="Times New Roman" w:hAnsi="Times New Roman" w:cs="Times New Roman"/>
-                <w:b w:val="0"/>
-                <w:bCs w:val="0"/>
-                <w:sz w:val="28"/>
-                <w:szCs w:val="28"/>
-              </w:rPr>
-            </w:pPr>
-            <w:r>
-              <w:rPr>
-                <w:rFonts w:ascii="Times New Roman" w:hAnsi="Times New Roman" w:cs="Times New Roman"/>
-                <w:sz w:val="28"/>
-                <w:szCs w:val="28"/>
-              </w:rPr>
-              <w:t>NFR8</w:t>
-            </w:r>
-          </w:p>
-        </w:tc>
-        <w:tc>
-          <w:tcPr>
-            <w:tcW w:w="3117" w:type="dxa"/>
-          </w:tcPr>
-          <w:p>
-            <w:pPr>
-              <w:cnfStyle w:val="000000000000" w:firstRow="0" w:lastRow="0" w:firstColumn="0" w:lastColumn="0" w:oddVBand="0" w:evenVBand="0" w:oddHBand="0" w:evenHBand="0" w:firstRowFirstColumn="0" w:firstRowLastColumn="0" w:lastRowFirstColumn="0" w:lastRowLastColumn="0"/>
-              <w:rPr>
-                <w:rFonts w:ascii="Times New Roman" w:hAnsi="Times New Roman" w:cs="Times New Roman"/>
-                <w:sz w:val="28"/>
-                <w:szCs w:val="28"/>
-              </w:rPr>
-            </w:pPr>
-            <w:r>
-              <w:rPr>
-                <w:rFonts w:ascii="Times New Roman" w:hAnsi="Times New Roman" w:cs="Times New Roman"/>
-                <w:sz w:val="28"/>
-                <w:szCs w:val="28"/>
-              </w:rPr>
-              <w:t>Immediately</w:t>
-            </w:r>
-            <w:r>
-              <w:rPr>
-                <w:rFonts w:ascii="Times New Roman" w:hAnsi="Times New Roman" w:cs="Times New Roman"/>
-                <w:sz w:val="28"/>
-                <w:szCs w:val="28"/>
-              </w:rPr>
-              <w:t xml:space="preserve"> </w:t>
-            </w:r>
-            <w:r>
-              <w:rPr>
-                <w:rFonts w:ascii="Times New Roman" w:hAnsi="Times New Roman" w:cs="Times New Roman"/>
-                <w:sz w:val="28"/>
-                <w:szCs w:val="28"/>
-              </w:rPr>
-              <w:t xml:space="preserve">roll back </w:t>
-            </w:r>
-            <w:r>
-              <w:rPr>
-                <w:rFonts w:ascii="Times New Roman" w:hAnsi="Times New Roman" w:cs="Times New Roman"/>
-                <w:sz w:val="28"/>
-                <w:szCs w:val="28"/>
-              </w:rPr>
-              <w:t xml:space="preserve">to the previous </w:t>
-            </w:r>
-            <w:r>
-              <w:rPr>
-                <w:rFonts w:ascii="Times New Roman" w:hAnsi="Times New Roman" w:cs="Times New Roman"/>
-                <w:sz w:val="28"/>
-                <w:szCs w:val="28"/>
-              </w:rPr>
-              <w:t xml:space="preserve">version </w:t>
-            </w:r>
-            <w:r>
-              <w:rPr>
-                <w:rFonts w:ascii="Times New Roman" w:hAnsi="Times New Roman" w:cs="Times New Roman"/>
-                <w:sz w:val="28"/>
-                <w:szCs w:val="28"/>
-              </w:rPr>
-              <w:t xml:space="preserve">of the app </w:t>
-            </w:r>
-            <w:r>
-              <w:rPr>
-                <w:rFonts w:ascii="Times New Roman" w:hAnsi="Times New Roman" w:cs="Times New Roman"/>
-                <w:sz w:val="28"/>
-                <w:szCs w:val="28"/>
-              </w:rPr>
-              <w:t>if update fails</w:t>
-            </w:r>
-          </w:p>
-        </w:tc>
-        <w:tc>
-          <w:tcPr>
-            <w:tcW w:w="3117" w:type="dxa"/>
-          </w:tcPr>
-          <w:p>
-            <w:pPr>
-              <w:cnfStyle w:val="000000000000" w:firstRow="0" w:lastRow="0" w:firstColumn="0" w:lastColumn="0" w:oddVBand="0" w:evenVBand="0" w:oddHBand="0" w:evenHBand="0" w:firstRowFirstColumn="0" w:firstRowLastColumn="0" w:lastRowFirstColumn="0" w:lastRowLastColumn="0"/>
-              <w:rPr>
-                <w:rFonts w:ascii="Times New Roman" w:hAnsi="Times New Roman" w:cs="Times New Roman"/>
-                <w:sz w:val="28"/>
-                <w:szCs w:val="28"/>
-              </w:rPr>
-            </w:pPr>
-            <w:r>
-              <w:rPr>
-                <w:rFonts w:ascii="Times New Roman" w:hAnsi="Times New Roman" w:cs="Times New Roman"/>
-                <w:sz w:val="28"/>
-                <w:szCs w:val="28"/>
-              </w:rPr>
-              <w:t>MUST</w:t>
-            </w:r>
-          </w:p>
-        </w:tc>
-      </w:tr>
-      <w:tr>
-        <w:tc>
-          <w:tcPr>
-            <w:cnfStyle w:val="001000000000" w:firstRow="0" w:lastRow="0" w:firstColumn="1" w:lastColumn="0" w:oddVBand="0" w:evenVBand="0" w:oddHBand="0" w:evenHBand="0" w:firstRowFirstColumn="0" w:firstRowLastColumn="0" w:lastRowFirstColumn="0" w:lastRowLastColumn="0"/>
-            <w:tcW w:w="3116" w:type="dxa"/>
-          </w:tcPr>
-          <w:p>
-            <w:pPr>
-              <w:rPr>
-                <w:rFonts w:ascii="Times New Roman" w:hAnsi="Times New Roman" w:cs="Times New Roman"/>
-                <w:sz w:val="28"/>
-                <w:szCs w:val="28"/>
-              </w:rPr>
-            </w:pPr>
-            <w:r>
-              <w:rPr>
-                <w:rFonts w:ascii="Times New Roman" w:hAnsi="Times New Roman" w:cs="Times New Roman"/>
-                <w:sz w:val="28"/>
-                <w:szCs w:val="28"/>
-              </w:rPr>
-              <w:t>NFR9</w:t>
-            </w:r>
-          </w:p>
-        </w:tc>
-        <w:tc>
-          <w:tcPr>
-            <w:tcW w:w="3117" w:type="dxa"/>
-          </w:tcPr>
-          <w:p>
-            <w:pPr>
-              <w:cnfStyle w:val="000000000000" w:firstRow="0" w:lastRow="0" w:firstColumn="0" w:lastColumn="0" w:oddVBand="0" w:evenVBand="0" w:oddHBand="0" w:evenHBand="0" w:firstRowFirstColumn="0" w:firstRowLastColumn="0" w:lastRowFirstColumn="0" w:lastRowLastColumn="0"/>
-              <w:rPr>
-                <w:rFonts w:ascii="Times New Roman" w:hAnsi="Times New Roman" w:cs="Times New Roman"/>
-                <w:sz w:val="28"/>
-                <w:szCs w:val="28"/>
-              </w:rPr>
-            </w:pPr>
-            <w:r>
-              <w:rPr>
-                <w:rFonts w:ascii="Times New Roman" w:hAnsi="Times New Roman" w:cs="Times New Roman"/>
-                <w:sz w:val="28"/>
-                <w:szCs w:val="28"/>
-              </w:rPr>
-              <w:t xml:space="preserve">System </w:t>
-            </w:r>
-            <w:r>
-              <w:rPr>
-                <w:rFonts w:ascii="Times New Roman" w:hAnsi="Times New Roman" w:cs="Times New Roman"/>
-                <w:sz w:val="28"/>
-                <w:szCs w:val="28"/>
-              </w:rPr>
-              <w:t xml:space="preserve">not available </w:t>
-            </w:r>
-            <w:r>
-              <w:rPr>
-                <w:rFonts w:ascii="Times New Roman" w:hAnsi="Times New Roman" w:cs="Times New Roman"/>
-                <w:sz w:val="28"/>
-                <w:szCs w:val="28"/>
-              </w:rPr>
-              <w:t xml:space="preserve">more than </w:t>
-            </w:r>
-            <w:r>
-              <w:rPr>
-                <w:rFonts w:ascii="Times New Roman" w:hAnsi="Times New Roman" w:cs="Times New Roman"/>
-                <w:sz w:val="28"/>
-                <w:szCs w:val="28"/>
-              </w:rPr>
-              <w:t xml:space="preserve">1 </w:t>
-            </w:r>
-            <w:r>
-              <w:rPr>
-                <w:rFonts w:ascii="Times New Roman" w:hAnsi="Times New Roman" w:cs="Times New Roman"/>
-                <w:sz w:val="28"/>
-                <w:szCs w:val="28"/>
-              </w:rPr>
-              <w:t xml:space="preserve">per </w:t>
-            </w:r>
-            <w:r>
-              <w:rPr>
-                <w:rFonts w:ascii="Times New Roman" w:hAnsi="Times New Roman" w:cs="Times New Roman"/>
-                <w:sz w:val="28"/>
-                <w:szCs w:val="28"/>
-              </w:rPr>
-              <w:t xml:space="preserve">1000 hours </w:t>
-            </w:r>
-            <w:r>
-              <w:rPr>
-                <w:rFonts w:ascii="Times New Roman" w:hAnsi="Times New Roman" w:cs="Times New Roman"/>
-                <w:sz w:val="28"/>
-                <w:szCs w:val="28"/>
-              </w:rPr>
-              <w:t>of operation</w:t>
-            </w:r>
-          </w:p>
-        </w:tc>
-        <w:tc>
-          <w:tcPr>
-            <w:tcW w:w="3117" w:type="dxa"/>
-          </w:tcPr>
-          <w:p>
-            <w:pPr>
-              <w:cnfStyle w:val="000000000000" w:firstRow="0" w:lastRow="0" w:firstColumn="0" w:lastColumn="0" w:oddVBand="0" w:evenVBand="0" w:oddHBand="0" w:evenHBand="0" w:firstRowFirstColumn="0" w:firstRowLastColumn="0" w:lastRowFirstColumn="0" w:lastRowLastColumn="0"/>
-              <w:rPr>
-                <w:rFonts w:ascii="Times New Roman" w:hAnsi="Times New Roman" w:cs="Times New Roman"/>
-                <w:sz w:val="28"/>
-                <w:szCs w:val="28"/>
-              </w:rPr>
-            </w:pPr>
-            <w:r>
-              <w:rPr>
-                <w:rFonts w:ascii="Times New Roman" w:hAnsi="Times New Roman" w:cs="Times New Roman"/>
-                <w:sz w:val="28"/>
-                <w:szCs w:val="28"/>
-              </w:rPr>
-              <w:t>SHOULD</w:t>
-            </w:r>
-          </w:p>
-        </w:tc>
-      </w:tr>
-      <w:tr>
-        <w:tc>
-          <w:tcPr>
-            <w:cnfStyle w:val="001000000000" w:firstRow="0" w:lastRow="0" w:firstColumn="1" w:lastColumn="0" w:oddVBand="0" w:evenVBand="0" w:oddHBand="0" w:evenHBand="0" w:firstRowFirstColumn="0" w:firstRowLastColumn="0" w:lastRowFirstColumn="0" w:lastRowLastColumn="0"/>
-            <w:tcW w:w="3116" w:type="dxa"/>
-          </w:tcPr>
-          <w:p>
-            <w:pPr>
-              <w:rPr>
-                <w:rFonts w:ascii="Times New Roman" w:hAnsi="Times New Roman" w:cs="Times New Roman"/>
-                <w:sz w:val="28"/>
-                <w:szCs w:val="28"/>
-              </w:rPr>
-            </w:pPr>
-            <w:r>
-              <w:rPr>
-                <w:rFonts w:ascii="Times New Roman" w:hAnsi="Times New Roman" w:cs="Times New Roman"/>
-                <w:sz w:val="28"/>
-                <w:szCs w:val="28"/>
-              </w:rPr>
-              <w:t>NFR10</w:t>
-            </w:r>
-          </w:p>
-        </w:tc>
-        <w:tc>
-          <w:tcPr>
-            <w:tcW w:w="3117" w:type="dxa"/>
-          </w:tcPr>
-          <w:p>
-            <w:pPr>
-              <w:cnfStyle w:val="000000000000" w:firstRow="0" w:lastRow="0" w:firstColumn="0" w:lastColumn="0" w:oddVBand="0" w:evenVBand="0" w:oddHBand="0" w:evenHBand="0" w:firstRowFirstColumn="0" w:firstRowLastColumn="0" w:lastRowFirstColumn="0" w:lastRowLastColumn="0"/>
-              <w:rPr>
-                <w:rFonts w:ascii="Times New Roman" w:hAnsi="Times New Roman" w:cs="Times New Roman"/>
-                <w:sz w:val="28"/>
-                <w:szCs w:val="28"/>
-              </w:rPr>
-            </w:pPr>
-            <w:r>
-              <w:rPr>
-                <w:rFonts w:ascii="Times New Roman" w:hAnsi="Times New Roman" w:cs="Times New Roman"/>
-                <w:sz w:val="28"/>
-                <w:szCs w:val="28"/>
-              </w:rPr>
-              <w:t>Estimated data loss</w:t>
-            </w:r>
-            <w:r>
-              <w:rPr>
-                <w:rFonts w:ascii="Times New Roman" w:hAnsi="Times New Roman" w:cs="Times New Roman"/>
-                <w:sz w:val="28"/>
-                <w:szCs w:val="28"/>
-              </w:rPr>
-              <w:t xml:space="preserve"> in </w:t>
-            </w:r>
-            <w:r>
-              <w:rPr>
-                <w:rFonts w:ascii="Times New Roman" w:hAnsi="Times New Roman" w:cs="Times New Roman"/>
-                <w:sz w:val="28"/>
-                <w:szCs w:val="28"/>
-              </w:rPr>
-              <w:t xml:space="preserve">case of </w:t>
-            </w:r>
-            <w:r>
-              <w:rPr>
-                <w:rFonts w:ascii="Times New Roman" w:hAnsi="Times New Roman" w:cs="Times New Roman"/>
-                <w:sz w:val="28"/>
-                <w:szCs w:val="28"/>
-              </w:rPr>
-              <w:t>disk crash</w:t>
-            </w:r>
-            <w:r>
-              <w:rPr>
-                <w:rFonts w:ascii="Times New Roman" w:hAnsi="Times New Roman" w:cs="Times New Roman"/>
-                <w:sz w:val="28"/>
-                <w:szCs w:val="28"/>
-              </w:rPr>
-              <w:t xml:space="preserve"> </w:t>
-            </w:r>
-            <w:r>
-              <w:rPr>
-                <w:rFonts w:ascii="Times New Roman" w:hAnsi="Times New Roman" w:cs="Times New Roman"/>
-                <w:sz w:val="28"/>
-                <w:szCs w:val="28"/>
-              </w:rPr>
-              <w:t xml:space="preserve">will </w:t>
-            </w:r>
-            <w:r>
-              <w:rPr>
-                <w:rFonts w:ascii="Times New Roman" w:hAnsi="Times New Roman" w:cs="Times New Roman"/>
-                <w:sz w:val="28"/>
-                <w:szCs w:val="28"/>
-              </w:rPr>
-              <w:t xml:space="preserve">be less than </w:t>
-            </w:r>
-            <w:r>
-              <w:rPr>
-                <w:rFonts w:ascii="Times New Roman" w:hAnsi="Times New Roman" w:cs="Times New Roman"/>
-                <w:sz w:val="28"/>
-                <w:szCs w:val="28"/>
-              </w:rPr>
-              <w:t>0.01%</w:t>
-            </w:r>
-          </w:p>
-        </w:tc>
-        <w:tc>
-          <w:tcPr>
-            <w:tcW w:w="3117" w:type="dxa"/>
-          </w:tcPr>
-          <w:p>
-            <w:pPr>
-              <w:cnfStyle w:val="000000000000" w:firstRow="0" w:lastRow="0" w:firstColumn="0" w:lastColumn="0" w:oddVBand="0" w:evenVBand="0" w:oddHBand="0" w:evenHBand="0" w:firstRowFirstColumn="0" w:firstRowLastColumn="0" w:lastRowFirstColumn="0" w:lastRowLastColumn="0"/>
-              <w:rPr>
-                <w:rFonts w:ascii="Times New Roman" w:hAnsi="Times New Roman" w:cs="Times New Roman"/>
-                <w:sz w:val="28"/>
-                <w:szCs w:val="28"/>
-              </w:rPr>
-            </w:pPr>
-            <w:r>
-              <w:rPr>
-                <w:rFonts w:ascii="Times New Roman" w:hAnsi="Times New Roman" w:cs="Times New Roman"/>
-                <w:sz w:val="28"/>
-                <w:szCs w:val="28"/>
-              </w:rPr>
-              <w:t>SHOULD</w:t>
-            </w:r>
-          </w:p>
-        </w:tc>
-      </w:tr>
-      <w:tr>
-        <w:tc>
-          <w:tcPr>
-            <w:cnfStyle w:val="001000000000" w:firstRow="0" w:lastRow="0" w:firstColumn="1" w:lastColumn="0" w:oddVBand="0" w:evenVBand="0" w:oddHBand="0" w:evenHBand="0" w:firstRowFirstColumn="0" w:firstRowLastColumn="0" w:lastRowFirstColumn="0" w:lastRowLastColumn="0"/>
-            <w:tcW w:w="3116" w:type="dxa"/>
-          </w:tcPr>
-          <w:p>
-            <w:pPr>
-              <w:rPr>
-                <w:rFonts w:ascii="Times New Roman" w:hAnsi="Times New Roman" w:cs="Times New Roman"/>
-                <w:sz w:val="28"/>
-                <w:szCs w:val="28"/>
-              </w:rPr>
-            </w:pPr>
-            <w:r>
-              <w:rPr>
-                <w:rFonts w:ascii="Times New Roman" w:hAnsi="Times New Roman" w:cs="Times New Roman"/>
-                <w:sz w:val="28"/>
-                <w:szCs w:val="28"/>
-              </w:rPr>
-              <w:t>NFR11</w:t>
-            </w:r>
-          </w:p>
-        </w:tc>
-        <w:tc>
-          <w:tcPr>
-            <w:tcW w:w="3117" w:type="dxa"/>
-          </w:tcPr>
-          <w:p>
-            <w:pPr>
-              <w:cnfStyle w:val="000000000000" w:firstRow="0" w:lastRow="0" w:firstColumn="0" w:lastColumn="0" w:oddVBand="0" w:evenVBand="0" w:oddHBand="0" w:evenHBand="0" w:firstRowFirstColumn="0" w:firstRowLastColumn="0" w:lastRowFirstColumn="0" w:lastRowLastColumn="0"/>
-              <w:rPr>
-                <w:rFonts w:ascii="Times New Roman" w:hAnsi="Times New Roman" w:cs="Times New Roman"/>
-                <w:sz w:val="28"/>
-                <w:szCs w:val="28"/>
-              </w:rPr>
-            </w:pPr>
-            <w:r>
-              <w:rPr>
-                <w:rFonts w:ascii="Times New Roman" w:hAnsi="Times New Roman" w:cs="Times New Roman"/>
-                <w:sz w:val="28"/>
-                <w:szCs w:val="28"/>
-              </w:rPr>
-              <w:t>Copyright control</w:t>
-            </w:r>
-          </w:p>
-        </w:tc>
-        <w:tc>
-          <w:tcPr>
-            <w:tcW w:w="3117" w:type="dxa"/>
-          </w:tcPr>
-          <w:p>
-            <w:pPr>
-              <w:cnfStyle w:val="000000000000" w:firstRow="0" w:lastRow="0" w:firstColumn="0" w:lastColumn="0" w:oddVBand="0" w:evenVBand="0" w:oddHBand="0" w:evenHBand="0" w:firstRowFirstColumn="0" w:firstRowLastColumn="0" w:lastRowFirstColumn="0" w:lastRowLastColumn="0"/>
-              <w:rPr>
-                <w:rFonts w:ascii="Times New Roman" w:hAnsi="Times New Roman" w:cs="Times New Roman"/>
-                <w:sz w:val="28"/>
-                <w:szCs w:val="28"/>
-              </w:rPr>
-            </w:pPr>
-            <w:r>
-              <w:rPr>
-                <w:rFonts w:ascii="Times New Roman" w:hAnsi="Times New Roman" w:cs="Times New Roman"/>
-                <w:sz w:val="28"/>
-                <w:szCs w:val="28"/>
-              </w:rPr>
-              <w:t>SHOULD</w:t>
-            </w:r>
-          </w:p>
-        </w:tc>
-      </w:tr>
-      <w:tr>
-        <w:tc>
-          <w:tcPr>
-            <w:cnfStyle w:val="001000000000" w:firstRow="0" w:lastRow="0" w:firstColumn="1" w:lastColumn="0" w:oddVBand="0" w:evenVBand="0" w:oddHBand="0" w:evenHBand="0" w:firstRowFirstColumn="0" w:firstRowLastColumn="0" w:lastRowFirstColumn="0" w:lastRowLastColumn="0"/>
-            <w:tcW w:w="3116" w:type="dxa"/>
-          </w:tcPr>
-          <w:p>
-            <w:pPr>
-              <w:rPr>
-                <w:rFonts w:ascii="Times New Roman" w:hAnsi="Times New Roman" w:cs="Times New Roman"/>
-                <w:sz w:val="28"/>
-                <w:szCs w:val="28"/>
-              </w:rPr>
-            </w:pPr>
-            <w:r>
-              <w:rPr>
-                <w:rFonts w:ascii="Times New Roman" w:hAnsi="Times New Roman" w:cs="Times New Roman"/>
-                <w:sz w:val="28"/>
-                <w:szCs w:val="28"/>
-              </w:rPr>
-              <w:t>NFR12</w:t>
-            </w:r>
-          </w:p>
-        </w:tc>
-        <w:tc>
-          <w:tcPr>
-            <w:tcW w:w="3117" w:type="dxa"/>
-          </w:tcPr>
-          <w:p>
-            <w:pPr>
-              <w:cnfStyle w:val="000000000000" w:firstRow="0" w:lastRow="0" w:firstColumn="0" w:lastColumn="0" w:oddVBand="0" w:evenVBand="0" w:oddHBand="0" w:evenHBand="0" w:firstRowFirstColumn="0" w:firstRowLastColumn="0" w:lastRowFirstColumn="0" w:lastRowLastColumn="0"/>
-              <w:rPr>
-                <w:rFonts w:ascii="Times New Roman" w:hAnsi="Times New Roman" w:cs="Times New Roman"/>
-                <w:sz w:val="28"/>
-                <w:szCs w:val="28"/>
-              </w:rPr>
-            </w:pPr>
-            <w:r>
-              <w:rPr>
-                <w:rFonts w:ascii="Times New Roman" w:hAnsi="Times New Roman" w:cs="Times New Roman"/>
-                <w:sz w:val="28"/>
-                <w:szCs w:val="28"/>
-              </w:rPr>
-              <w:t xml:space="preserve">Security masseurs </w:t>
-            </w:r>
-          </w:p>
-        </w:tc>
-        <w:tc>
-          <w:tcPr>
-            <w:tcW w:w="3117" w:type="dxa"/>
-          </w:tcPr>
-          <w:p>
-            <w:pPr>
-              <w:cnfStyle w:val="000000000000" w:firstRow="0" w:lastRow="0" w:firstColumn="0" w:lastColumn="0" w:oddVBand="0" w:evenVBand="0" w:oddHBand="0" w:evenHBand="0" w:firstRowFirstColumn="0" w:firstRowLastColumn="0" w:lastRowFirstColumn="0" w:lastRowLastColumn="0"/>
-              <w:rPr>
-                <w:rFonts w:ascii="Times New Roman" w:hAnsi="Times New Roman" w:cs="Times New Roman"/>
-                <w:sz w:val="28"/>
-                <w:szCs w:val="28"/>
-              </w:rPr>
-            </w:pPr>
-            <w:r>
-              <w:rPr>
-                <w:rFonts w:ascii="Times New Roman" w:hAnsi="Times New Roman" w:cs="Times New Roman"/>
-                <w:sz w:val="28"/>
-                <w:szCs w:val="28"/>
-              </w:rPr>
-              <w:t>MUST</w:t>
-            </w:r>
-          </w:p>
-        </w:tc>
-      </w:tr>
-      <w:tr>
-        <w:tc>
-          <w:tcPr>
-            <w:cnfStyle w:val="001000000000" w:firstRow="0" w:lastRow="0" w:firstColumn="1" w:lastColumn="0" w:oddVBand="0" w:evenVBand="0" w:oddHBand="0" w:evenHBand="0" w:firstRowFirstColumn="0" w:firstRowLastColumn="0" w:lastRowFirstColumn="0" w:lastRowLastColumn="0"/>
-            <w:tcW w:w="3116" w:type="dxa"/>
-          </w:tcPr>
-          <w:p>
-            <w:pPr>
-              <w:rPr>
-                <w:rFonts w:ascii="Times New Roman" w:hAnsi="Times New Roman" w:cs="Times New Roman"/>
-                <w:sz w:val="28"/>
-                <w:szCs w:val="28"/>
-              </w:rPr>
-            </w:pPr>
-            <w:r>
-              <w:rPr>
-                <w:rFonts w:ascii="Times New Roman" w:hAnsi="Times New Roman" w:cs="Times New Roman"/>
-                <w:sz w:val="28"/>
-                <w:szCs w:val="28"/>
-              </w:rPr>
-              <w:t>NFR13</w:t>
-            </w:r>
-          </w:p>
-        </w:tc>
-        <w:tc>
-          <w:tcPr>
-            <w:tcW w:w="3117" w:type="dxa"/>
-          </w:tcPr>
-          <w:p>
-            <w:pPr>
-              <w:cnfStyle w:val="000000000000" w:firstRow="0" w:lastRow="0" w:firstColumn="0" w:lastColumn="0" w:oddVBand="0" w:evenVBand="0" w:oddHBand="0" w:evenHBand="0" w:firstRowFirstColumn="0" w:firstRowLastColumn="0" w:lastRowFirstColumn="0" w:lastRowLastColumn="0"/>
-              <w:rPr>
-                <w:rFonts w:ascii="Times New Roman" w:hAnsi="Times New Roman" w:cs="Times New Roman"/>
-                <w:sz w:val="28"/>
-                <w:szCs w:val="28"/>
-              </w:rPr>
-            </w:pPr>
-            <w:r>
-              <w:rPr>
-                <w:rFonts w:ascii="Times New Roman" w:hAnsi="Times New Roman" w:cs="Times New Roman"/>
-                <w:sz w:val="28"/>
-                <w:szCs w:val="28"/>
-              </w:rPr>
-              <w:t xml:space="preserve">App should be </w:t>
-            </w:r>
-            <w:r>
-              <w:rPr>
-                <w:rFonts w:ascii="Times New Roman" w:hAnsi="Times New Roman" w:cs="Times New Roman"/>
-                <w:sz w:val="28"/>
-                <w:szCs w:val="28"/>
-              </w:rPr>
-              <w:t xml:space="preserve">capable </w:t>
-            </w:r>
-            <w:r>
-              <w:rPr>
-                <w:rFonts w:ascii="Times New Roman" w:hAnsi="Times New Roman" w:cs="Times New Roman"/>
-                <w:sz w:val="28"/>
-                <w:szCs w:val="28"/>
-              </w:rPr>
-              <w:t xml:space="preserve">enough </w:t>
-            </w:r>
-            <w:r>
-              <w:rPr>
-                <w:rFonts w:ascii="Times New Roman" w:hAnsi="Times New Roman" w:cs="Times New Roman"/>
-                <w:sz w:val="28"/>
-                <w:szCs w:val="28"/>
-              </w:rPr>
-              <w:t xml:space="preserve">to handle 20 million </w:t>
-            </w:r>
-            <w:r>
-              <w:rPr>
-                <w:rFonts w:ascii="Times New Roman" w:hAnsi="Times New Roman" w:cs="Times New Roman"/>
-                <w:sz w:val="28"/>
-                <w:szCs w:val="28"/>
-              </w:rPr>
-              <w:t xml:space="preserve">users without </w:t>
-            </w:r>
-            <w:r>
-              <w:rPr>
-                <w:rFonts w:ascii="Times New Roman" w:hAnsi="Times New Roman" w:cs="Times New Roman"/>
-                <w:sz w:val="28"/>
-                <w:szCs w:val="28"/>
-              </w:rPr>
-              <w:t xml:space="preserve">affecting </w:t>
-            </w:r>
-            <w:proofErr w:type="gramStart"/>
-            <w:r>
-              <w:rPr>
-                <w:rFonts w:ascii="Times New Roman" w:hAnsi="Times New Roman" w:cs="Times New Roman"/>
-                <w:sz w:val="28"/>
-                <w:szCs w:val="28"/>
-              </w:rPr>
-              <w:t>it’s</w:t>
-            </w:r>
-            <w:proofErr w:type="gramEnd"/>
-            <w:r>
-              <w:rPr>
-                <w:rFonts w:ascii="Times New Roman" w:hAnsi="Times New Roman" w:cs="Times New Roman"/>
-                <w:sz w:val="28"/>
-                <w:szCs w:val="28"/>
-              </w:rPr>
-              <w:t xml:space="preserve"> performance</w:t>
-            </w:r>
-          </w:p>
-        </w:tc>
-        <w:tc>
-          <w:tcPr>
-            <w:tcW w:w="3117" w:type="dxa"/>
-          </w:tcPr>
-          <w:p>
-            <w:pPr>
-              <w:cnfStyle w:val="000000000000" w:firstRow="0" w:lastRow="0" w:firstColumn="0" w:lastColumn="0" w:oddVBand="0" w:evenVBand="0" w:oddHBand="0" w:evenHBand="0" w:firstRowFirstColumn="0" w:firstRowLastColumn="0" w:lastRowFirstColumn="0" w:lastRowLastColumn="0"/>
-              <w:rPr>
-                <w:rFonts w:ascii="Times New Roman" w:hAnsi="Times New Roman" w:cs="Times New Roman"/>
-                <w:sz w:val="28"/>
-                <w:szCs w:val="28"/>
-              </w:rPr>
-            </w:pPr>
-            <w:r>
-              <w:rPr>
-                <w:rFonts w:ascii="Times New Roman" w:hAnsi="Times New Roman" w:cs="Times New Roman"/>
-                <w:sz w:val="28"/>
-                <w:szCs w:val="28"/>
-              </w:rPr>
-              <w:t>MUST</w:t>
-            </w:r>
-          </w:p>
-        </w:tc>
-      </w:tr>
-      <w:tr>
-        <w:tc>
-          <w:tcPr>
-            <w:cnfStyle w:val="001000000000" w:firstRow="0" w:lastRow="0" w:firstColumn="1" w:lastColumn="0" w:oddVBand="0" w:evenVBand="0" w:oddHBand="0" w:evenHBand="0" w:firstRowFirstColumn="0" w:firstRowLastColumn="0" w:lastRowFirstColumn="0" w:lastRowLastColumn="0"/>
-            <w:tcW w:w="3116" w:type="dxa"/>
-          </w:tcPr>
-          <w:p>
-            <w:pPr>
-              <w:rPr>
-                <w:rFonts w:ascii="Times New Roman" w:hAnsi="Times New Roman" w:cs="Times New Roman"/>
-                <w:sz w:val="28"/>
-                <w:szCs w:val="28"/>
-              </w:rPr>
-            </w:pPr>
-            <w:r>
-              <w:rPr>
-                <w:rFonts w:ascii="Times New Roman" w:hAnsi="Times New Roman" w:cs="Times New Roman"/>
-                <w:sz w:val="28"/>
-                <w:szCs w:val="28"/>
-              </w:rPr>
-              <w:t>NFR14</w:t>
-            </w:r>
-          </w:p>
-        </w:tc>
-        <w:tc>
-          <w:tcPr>
-            <w:tcW w:w="3117" w:type="dxa"/>
-          </w:tcPr>
-          <w:p>
-            <w:pPr>
-              <w:cnfStyle w:val="000000000000" w:firstRow="0" w:lastRow="0" w:firstColumn="0" w:lastColumn="0" w:oddVBand="0" w:evenVBand="0" w:oddHBand="0" w:evenHBand="0" w:firstRowFirstColumn="0" w:firstRowLastColumn="0" w:lastRowFirstColumn="0" w:lastRowLastColumn="0"/>
-              <w:rPr>
-                <w:rFonts w:ascii="Times New Roman" w:hAnsi="Times New Roman" w:cs="Times New Roman"/>
-                <w:sz w:val="28"/>
-                <w:szCs w:val="28"/>
-              </w:rPr>
-            </w:pPr>
-            <w:r>
-              <w:rPr>
-                <w:rFonts w:ascii="Times New Roman" w:hAnsi="Times New Roman" w:cs="Times New Roman"/>
-                <w:sz w:val="28"/>
-                <w:szCs w:val="28"/>
-              </w:rPr>
-              <w:t xml:space="preserve">User </w:t>
-            </w:r>
-            <w:r>
-              <w:rPr>
-                <w:rFonts w:ascii="Times New Roman" w:hAnsi="Times New Roman" w:cs="Times New Roman"/>
-                <w:sz w:val="28"/>
-                <w:szCs w:val="28"/>
-              </w:rPr>
-              <w:t xml:space="preserve">will be </w:t>
-            </w:r>
-            <w:proofErr w:type="gramStart"/>
-            <w:r>
-              <w:rPr>
-                <w:rFonts w:ascii="Times New Roman" w:hAnsi="Times New Roman" w:cs="Times New Roman"/>
-                <w:sz w:val="28"/>
-                <w:szCs w:val="28"/>
-              </w:rPr>
-              <w:t>allow</w:t>
-            </w:r>
-            <w:proofErr w:type="gramEnd"/>
-            <w:r>
-              <w:rPr>
-                <w:rFonts w:ascii="Times New Roman" w:hAnsi="Times New Roman" w:cs="Times New Roman"/>
-                <w:sz w:val="28"/>
-                <w:szCs w:val="28"/>
-              </w:rPr>
-              <w:t xml:space="preserve"> to </w:t>
-            </w:r>
-            <w:r>
-              <w:rPr>
-                <w:rFonts w:ascii="Times New Roman" w:hAnsi="Times New Roman" w:cs="Times New Roman"/>
-                <w:sz w:val="28"/>
-                <w:szCs w:val="28"/>
-              </w:rPr>
-              <w:t xml:space="preserve">make </w:t>
-            </w:r>
-            <w:r>
-              <w:rPr>
-                <w:rFonts w:ascii="Times New Roman" w:hAnsi="Times New Roman" w:cs="Times New Roman"/>
-                <w:sz w:val="28"/>
-                <w:szCs w:val="28"/>
-              </w:rPr>
-              <w:t xml:space="preserve">one account </w:t>
-            </w:r>
-            <w:r>
-              <w:rPr>
-                <w:rFonts w:ascii="Times New Roman" w:hAnsi="Times New Roman" w:cs="Times New Roman"/>
-                <w:sz w:val="28"/>
-                <w:szCs w:val="28"/>
-              </w:rPr>
-              <w:t>per device</w:t>
-            </w:r>
-          </w:p>
-        </w:tc>
-        <w:tc>
-          <w:tcPr>
-            <w:tcW w:w="3117" w:type="dxa"/>
-          </w:tcPr>
-          <w:p>
-            <w:pPr>
-              <w:cnfStyle w:val="000000000000" w:firstRow="0" w:lastRow="0" w:firstColumn="0" w:lastColumn="0" w:oddVBand="0" w:evenVBand="0" w:oddHBand="0" w:evenHBand="0" w:firstRowFirstColumn="0" w:firstRowLastColumn="0" w:lastRowFirstColumn="0" w:lastRowLastColumn="0"/>
-              <w:rPr>
-                <w:rFonts w:ascii="Times New Roman" w:hAnsi="Times New Roman" w:cs="Times New Roman"/>
-                <w:sz w:val="28"/>
-                <w:szCs w:val="28"/>
-              </w:rPr>
-            </w:pPr>
-            <w:r>
-              <w:rPr>
-                <w:rFonts w:ascii="Times New Roman" w:hAnsi="Times New Roman" w:cs="Times New Roman"/>
-                <w:sz w:val="28"/>
-                <w:szCs w:val="28"/>
-              </w:rPr>
-              <w:t>COULD</w:t>
-            </w:r>
-          </w:p>
-        </w:tc>
-      </w:tr>
-      <w:tr>
-        <w:tc>
-          <w:tcPr>
-            <w:cnfStyle w:val="001000000000" w:firstRow="0" w:lastRow="0" w:firstColumn="1" w:lastColumn="0" w:oddVBand="0" w:evenVBand="0" w:oddHBand="0" w:evenHBand="0" w:firstRowFirstColumn="0" w:firstRowLastColumn="0" w:lastRowFirstColumn="0" w:lastRowLastColumn="0"/>
-            <w:tcW w:w="3116" w:type="dxa"/>
-          </w:tcPr>
-          <w:p>
-            <w:pPr>
-              <w:rPr>
-                <w:rFonts w:ascii="Times New Roman" w:hAnsi="Times New Roman" w:cs="Times New Roman"/>
-                <w:sz w:val="28"/>
-                <w:szCs w:val="28"/>
-              </w:rPr>
-            </w:pPr>
-            <w:r>
-              <w:rPr>
-                <w:rFonts w:ascii="Times New Roman" w:hAnsi="Times New Roman" w:cs="Times New Roman"/>
-                <w:sz w:val="28"/>
-                <w:szCs w:val="28"/>
-              </w:rPr>
-              <w:t>NFR15</w:t>
-            </w:r>
-          </w:p>
-        </w:tc>
-        <w:tc>
-          <w:tcPr>
-            <w:tcW w:w="3117" w:type="dxa"/>
-          </w:tcPr>
-          <w:p>
-            <w:pPr>
-              <w:cnfStyle w:val="000000000000" w:firstRow="0" w:lastRow="0" w:firstColumn="0" w:lastColumn="0" w:oddVBand="0" w:evenVBand="0" w:oddHBand="0" w:evenHBand="0" w:firstRowFirstColumn="0" w:firstRowLastColumn="0" w:lastRowFirstColumn="0" w:lastRowLastColumn="0"/>
-              <w:rPr>
-                <w:rFonts w:ascii="Times New Roman" w:hAnsi="Times New Roman" w:cs="Times New Roman"/>
-                <w:sz w:val="28"/>
-                <w:szCs w:val="28"/>
-              </w:rPr>
-            </w:pPr>
-            <w:r>
-              <w:rPr>
-                <w:rFonts w:ascii="Times New Roman" w:hAnsi="Times New Roman" w:cs="Times New Roman"/>
-                <w:sz w:val="28"/>
-                <w:szCs w:val="28"/>
-              </w:rPr>
-              <w:t xml:space="preserve">Passwords </w:t>
-            </w:r>
-            <w:r>
-              <w:rPr>
-                <w:rFonts w:ascii="Times New Roman" w:hAnsi="Times New Roman" w:cs="Times New Roman"/>
-                <w:sz w:val="28"/>
-                <w:szCs w:val="28"/>
-              </w:rPr>
-              <w:t>n</w:t>
-            </w:r>
-            <w:r>
-              <w:rPr>
-                <w:rFonts w:ascii="Times New Roman" w:hAnsi="Times New Roman" w:cs="Times New Roman"/>
-                <w:sz w:val="28"/>
-                <w:szCs w:val="28"/>
-              </w:rPr>
-              <w:t xml:space="preserve">ever </w:t>
-            </w:r>
-            <w:r>
-              <w:rPr>
-                <w:rFonts w:ascii="Times New Roman" w:hAnsi="Times New Roman" w:cs="Times New Roman"/>
-                <w:sz w:val="28"/>
-                <w:szCs w:val="28"/>
-              </w:rPr>
-              <w:t xml:space="preserve">be visible </w:t>
-            </w:r>
-            <w:r>
-              <w:rPr>
-                <w:rFonts w:ascii="Times New Roman" w:hAnsi="Times New Roman" w:cs="Times New Roman"/>
-                <w:sz w:val="28"/>
-                <w:szCs w:val="28"/>
-              </w:rPr>
-              <w:t>a</w:t>
-            </w:r>
-            <w:r>
-              <w:rPr>
-                <w:rFonts w:ascii="Times New Roman" w:hAnsi="Times New Roman" w:cs="Times New Roman"/>
-                <w:sz w:val="28"/>
-                <w:szCs w:val="28"/>
-              </w:rPr>
-              <w:t>nytime</w:t>
-            </w:r>
-          </w:p>
-        </w:tc>
-        <w:tc>
-          <w:tcPr>
-            <w:tcW w:w="3117" w:type="dxa"/>
-          </w:tcPr>
-          <w:p>
-            <w:pPr>
-              <w:cnfStyle w:val="000000000000" w:firstRow="0" w:lastRow="0" w:firstColumn="0" w:lastColumn="0" w:oddVBand="0" w:evenVBand="0" w:oddHBand="0" w:evenHBand="0" w:firstRowFirstColumn="0" w:firstRowLastColumn="0" w:lastRowFirstColumn="0" w:lastRowLastColumn="0"/>
-              <w:rPr>
-                <w:rFonts w:ascii="Times New Roman" w:hAnsi="Times New Roman" w:cs="Times New Roman"/>
-                <w:sz w:val="28"/>
-                <w:szCs w:val="28"/>
-              </w:rPr>
-            </w:pPr>
-            <w:r>
-              <w:rPr>
-                <w:rFonts w:ascii="Times New Roman" w:hAnsi="Times New Roman" w:cs="Times New Roman"/>
-                <w:sz w:val="28"/>
-                <w:szCs w:val="28"/>
+                <w:sz w:val="24"/>
+                <w:szCs w:val="24"/>
               </w:rPr>
               <w:t>MUST</w:t>
             </w:r>

</xml_diff>

<commit_message>
marker onclick event with dummy dialog
</commit_message>
<xml_diff>
--- a/Docs/Final Report.docx
+++ b/Docs/Final Report.docx
@@ -269,78 +269,15 @@
                 <w:rFonts w:ascii="Times New Roman" w:hAnsi="Times New Roman" w:cs="Times New Roman"/>
                 <w:b/>
                 <w:bCs/>
-                <w:noProof/>
-                <w:sz w:val="28"/>
-                <w:szCs w:val="28"/>
-              </w:rPr>
-              <mc:AlternateContent>
-                <mc:Choice Requires="wps">
-                  <w:drawing>
-                    <wp:anchor distT="0" distB="0" distL="114300" distR="114300" simplePos="0" relativeHeight="251662336" behindDoc="0" locked="0" layoutInCell="1" allowOverlap="1" wp14:anchorId="1707FDA5" wp14:editId="289A6EB2">
-                      <wp:simplePos x="0" y="0"/>
-                      <wp:positionH relativeFrom="page">
-                        <wp:posOffset>495300</wp:posOffset>
-                      </wp:positionH>
-                      <wp:positionV relativeFrom="page">
-                        <wp:posOffset>5226050</wp:posOffset>
-                      </wp:positionV>
-                      <wp:extent cx="6819900" cy="19050"/>
-                      <wp:effectExtent l="19050" t="19050" r="19050" b="19050"/>
-                      <wp:wrapNone/>
-                      <wp:docPr id="4" name="Straight Connector 4"/>
-                      <wp:cNvGraphicFramePr/>
-                      <a:graphic xmlns:a="http://schemas.openxmlformats.org/drawingml/2006/main">
-                        <a:graphicData uri="http://schemas.microsoft.com/office/word/2010/wordprocessingShape">
-                          <wps:wsp>
-                            <wps:cNvCnPr/>
-                            <wps:spPr>
-                              <a:xfrm flipV="1">
-                                <a:off x="0" y="0"/>
-                                <a:ext cx="6819900" cy="19050"/>
-                              </a:xfrm>
-                              <a:prstGeom prst="line">
-                                <a:avLst/>
-                              </a:prstGeom>
-                              <a:ln w="28575"/>
-                            </wps:spPr>
-                            <wps:style>
-                              <a:lnRef idx="3">
-                                <a:schemeClr val="dk1"/>
-                              </a:lnRef>
-                              <a:fillRef idx="0">
-                                <a:schemeClr val="dk1"/>
-                              </a:fillRef>
-                              <a:effectRef idx="2">
-                                <a:schemeClr val="dk1"/>
-                              </a:effectRef>
-                              <a:fontRef idx="minor">
-                                <a:schemeClr val="tx1"/>
-                              </a:fontRef>
-                            </wps:style>
-                            <wps:bodyPr/>
-                          </wps:wsp>
-                        </a:graphicData>
-                      </a:graphic>
-                      <wp14:sizeRelH relativeFrom="margin">
-                        <wp14:pctWidth>0</wp14:pctWidth>
-                      </wp14:sizeRelH>
-                      <wp14:sizeRelV relativeFrom="margin">
-                        <wp14:pctHeight>0</wp14:pctHeight>
-                      </wp14:sizeRelV>
-                    </wp:anchor>
-                  </w:drawing>
-                </mc:Choice>
-                <mc:Fallback>
-                  <w:pict>
-                    <v:line w14:anchorId="725A6580" id="Straight Connector 4" o:spid="_x0000_s1026" style="position:absolute;flip:y;z-index:251662336;visibility:visible;mso-wrap-style:square;mso-width-percent:0;mso-height-percent:0;mso-wrap-distance-left:9pt;mso-wrap-distance-top:0;mso-wrap-distance-right:9pt;mso-wrap-distance-bottom:0;mso-position-horizontal:absolute;mso-position-horizontal-relative:page;mso-position-vertical:absolute;mso-position-vertical-relative:page;mso-width-percent:0;mso-height-percent:0;mso-width-relative:margin;mso-height-relative:margin" from="39pt,411.5pt" to="8in,413pt" o:gfxdata="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" strokecolor="black [3200]" strokeweight="2.25pt">
-                      <v:stroke joinstyle="miter"/>
-                      <w10:wrap anchorx="page" anchory="page"/>
-                    </v:line>
-                  </w:pict>
-                </mc:Fallback>
-              </mc:AlternateContent>
-            </w:r>
-            <w:r>
+                <w:color w:val="3CB6D3"/>
+                <w:sz w:val="44"/>
+                <w:szCs w:val="44"/>
+              </w:rPr>
+              <w:t xml:space="preserve">                          </w:t>
+            </w:r>
+          </w:p>
+          <w:p>
+            <w:pPr>
               <w:rPr>
                 <w:rFonts w:ascii="Times New Roman" w:hAnsi="Times New Roman" w:cs="Times New Roman"/>
                 <w:b/>
@@ -349,11 +286,8 @@
                 <w:sz w:val="44"/>
                 <w:szCs w:val="44"/>
               </w:rPr>
-              <w:t xml:space="preserve">                          </w:t>
-            </w:r>
-          </w:p>
-          <w:p>
-            <w:pPr>
+            </w:pPr>
+            <w:r>
               <w:rPr>
                 <w:rFonts w:ascii="Times New Roman" w:hAnsi="Times New Roman" w:cs="Times New Roman"/>
                 <w:b/>
@@ -362,16 +296,6 @@
                 <w:sz w:val="44"/>
                 <w:szCs w:val="44"/>
               </w:rPr>
-            </w:pPr>
-            <w:r>
-              <w:rPr>
-                <w:rFonts w:ascii="Times New Roman" w:hAnsi="Times New Roman" w:cs="Times New Roman"/>
-                <w:b/>
-                <w:bCs/>
-                <w:color w:val="3CB6D3"/>
-                <w:sz w:val="44"/>
-                <w:szCs w:val="44"/>
-              </w:rPr>
               <w:t xml:space="preserve">                </w:t>
             </w:r>
             <w:r>
@@ -383,8 +307,21 @@
                 <w:sz w:val="44"/>
                 <w:szCs w:val="44"/>
               </w:rPr>
-              <w:t xml:space="preserve"> RenteR</w:t>
-            </w:r>
+              <w:t xml:space="preserve"> </w:t>
+            </w:r>
+            <w:proofErr w:type="spellStart"/>
+            <w:r>
+              <w:rPr>
+                <w:rFonts w:ascii="Times New Roman" w:hAnsi="Times New Roman" w:cs="Times New Roman"/>
+                <w:b/>
+                <w:bCs/>
+                <w:color w:val="FFFFFF" w:themeColor="background1"/>
+                <w:sz w:val="44"/>
+                <w:szCs w:val="44"/>
+              </w:rPr>
+              <w:t>RenteR</w:t>
+            </w:r>
+            <w:proofErr w:type="spellEnd"/>
           </w:p>
           <w:p>
             <w:pPr>
@@ -640,6 +577,7 @@
           <w:szCs w:val="28"/>
         </w:rPr>
       </w:pPr>
+      <w:proofErr w:type="spellStart"/>
       <w:r>
         <w:rPr>
           <w:rFonts w:ascii="Times New Roman" w:hAnsi="Times New Roman" w:cs="Times New Roman"/>
@@ -648,8 +586,9 @@
           <w:sz w:val="28"/>
           <w:szCs w:val="28"/>
         </w:rPr>
-        <w:t>Pargol Poshtareh</w:t>
-      </w:r>
+        <w:t>Pargol</w:t>
+      </w:r>
+      <w:proofErr w:type="spellEnd"/>
       <w:r>
         <w:rPr>
           <w:rFonts w:ascii="Times New Roman" w:hAnsi="Times New Roman" w:cs="Times New Roman"/>
@@ -658,8 +597,9 @@
           <w:sz w:val="28"/>
           <w:szCs w:val="28"/>
         </w:rPr>
-        <w:tab/>
-      </w:r>
+        <w:t xml:space="preserve"> </w:t>
+      </w:r>
+      <w:proofErr w:type="spellStart"/>
       <w:r>
         <w:rPr>
           <w:rFonts w:ascii="Times New Roman" w:hAnsi="Times New Roman" w:cs="Times New Roman"/>
@@ -668,8 +608,9 @@
           <w:sz w:val="28"/>
           <w:szCs w:val="28"/>
         </w:rPr>
-        <w:tab/>
-      </w:r>
+        <w:t>Poshtareh</w:t>
+      </w:r>
+      <w:proofErr w:type="spellEnd"/>
       <w:r>
         <w:rPr>
           <w:rFonts w:ascii="Times New Roman" w:hAnsi="Times New Roman" w:cs="Times New Roman"/>
@@ -709,7 +650,6 @@
           <w:szCs w:val="28"/>
         </w:rPr>
         <w:tab/>
-        <w:t>Saumik Patel</w:t>
       </w:r>
       <w:r>
         <w:rPr>
@@ -719,7 +659,7 @@
           <w:sz w:val="28"/>
           <w:szCs w:val="28"/>
         </w:rPr>
-        <w:t xml:space="preserve"> </w:t>
+        <w:tab/>
       </w:r>
       <w:r>
         <w:rPr>
@@ -730,11 +670,9 @@
           <w:szCs w:val="28"/>
         </w:rPr>
         <w:tab/>
-        <w:t>1992509</w:t>
-      </w:r>
-    </w:p>
-    <w:p>
-      <w:pPr>
+      </w:r>
+      <w:proofErr w:type="spellStart"/>
+      <w:r>
         <w:rPr>
           <w:rFonts w:ascii="Times New Roman" w:hAnsi="Times New Roman" w:cs="Times New Roman"/>
           <w:b/>
@@ -742,7 +680,9 @@
           <w:sz w:val="28"/>
           <w:szCs w:val="28"/>
         </w:rPr>
-      </w:pPr>
+        <w:t>Saumik</w:t>
+      </w:r>
+      <w:proofErr w:type="spellEnd"/>
       <w:r>
         <w:rPr>
           <w:rFonts w:ascii="Times New Roman" w:hAnsi="Times New Roman" w:cs="Times New Roman"/>
@@ -751,7 +691,7 @@
           <w:sz w:val="28"/>
           <w:szCs w:val="28"/>
         </w:rPr>
-        <w:t>Harsh Divecha</w:t>
+        <w:t xml:space="preserve"> Patel</w:t>
       </w:r>
       <w:r>
         <w:rPr>
@@ -761,7 +701,7 @@
           <w:sz w:val="28"/>
           <w:szCs w:val="28"/>
         </w:rPr>
-        <w:tab/>
+        <w:t xml:space="preserve"> </w:t>
       </w:r>
       <w:r>
         <w:rPr>
@@ -772,8 +712,11 @@
           <w:szCs w:val="28"/>
         </w:rPr>
         <w:tab/>
-      </w:r>
-      <w:r>
+        <w:t>1992509</w:t>
+      </w:r>
+    </w:p>
+    <w:p>
+      <w:pPr>
         <w:rPr>
           <w:rFonts w:ascii="Times New Roman" w:hAnsi="Times New Roman" w:cs="Times New Roman"/>
           <w:b/>
@@ -781,8 +724,7 @@
           <w:sz w:val="28"/>
           <w:szCs w:val="28"/>
         </w:rPr>
-        <w:tab/>
-      </w:r>
+      </w:pPr>
       <w:r>
         <w:rPr>
           <w:rFonts w:ascii="Times New Roman" w:hAnsi="Times New Roman" w:cs="Times New Roman"/>
@@ -791,8 +733,9 @@
           <w:sz w:val="28"/>
           <w:szCs w:val="28"/>
         </w:rPr>
-        <w:tab/>
-      </w:r>
+        <w:t xml:space="preserve">Harsh </w:t>
+      </w:r>
+      <w:proofErr w:type="spellStart"/>
       <w:r>
         <w:rPr>
           <w:rFonts w:ascii="Times New Roman" w:hAnsi="Times New Roman" w:cs="Times New Roman"/>
@@ -801,8 +744,9 @@
           <w:sz w:val="28"/>
           <w:szCs w:val="28"/>
         </w:rPr>
-        <w:tab/>
-      </w:r>
+        <w:t>Divecha</w:t>
+      </w:r>
+      <w:proofErr w:type="spellEnd"/>
       <w:r>
         <w:rPr>
           <w:rFonts w:ascii="Times New Roman" w:hAnsi="Times New Roman" w:cs="Times New Roman"/>
@@ -812,8 +756,91 @@
           <w:szCs w:val="28"/>
         </w:rPr>
         <w:tab/>
-        <w:t>Vidhee Savani</w:t>
-      </w:r>
+      </w:r>
+      <w:r>
+        <w:rPr>
+          <w:rFonts w:ascii="Times New Roman" w:hAnsi="Times New Roman" w:cs="Times New Roman"/>
+          <w:b/>
+          <w:bCs/>
+          <w:sz w:val="28"/>
+          <w:szCs w:val="28"/>
+        </w:rPr>
+        <w:tab/>
+      </w:r>
+      <w:r>
+        <w:rPr>
+          <w:rFonts w:ascii="Times New Roman" w:hAnsi="Times New Roman" w:cs="Times New Roman"/>
+          <w:b/>
+          <w:bCs/>
+          <w:sz w:val="28"/>
+          <w:szCs w:val="28"/>
+        </w:rPr>
+        <w:tab/>
+      </w:r>
+      <w:r>
+        <w:rPr>
+          <w:rFonts w:ascii="Times New Roman" w:hAnsi="Times New Roman" w:cs="Times New Roman"/>
+          <w:b/>
+          <w:bCs/>
+          <w:sz w:val="28"/>
+          <w:szCs w:val="28"/>
+        </w:rPr>
+        <w:tab/>
+      </w:r>
+      <w:r>
+        <w:rPr>
+          <w:rFonts w:ascii="Times New Roman" w:hAnsi="Times New Roman" w:cs="Times New Roman"/>
+          <w:b/>
+          <w:bCs/>
+          <w:sz w:val="28"/>
+          <w:szCs w:val="28"/>
+        </w:rPr>
+        <w:tab/>
+      </w:r>
+      <w:r>
+        <w:rPr>
+          <w:rFonts w:ascii="Times New Roman" w:hAnsi="Times New Roman" w:cs="Times New Roman"/>
+          <w:b/>
+          <w:bCs/>
+          <w:sz w:val="28"/>
+          <w:szCs w:val="28"/>
+        </w:rPr>
+        <w:tab/>
+      </w:r>
+      <w:proofErr w:type="spellStart"/>
+      <w:r>
+        <w:rPr>
+          <w:rFonts w:ascii="Times New Roman" w:hAnsi="Times New Roman" w:cs="Times New Roman"/>
+          <w:b/>
+          <w:bCs/>
+          <w:sz w:val="28"/>
+          <w:szCs w:val="28"/>
+        </w:rPr>
+        <w:t>Vidhee</w:t>
+      </w:r>
+      <w:proofErr w:type="spellEnd"/>
+      <w:r>
+        <w:rPr>
+          <w:rFonts w:ascii="Times New Roman" w:hAnsi="Times New Roman" w:cs="Times New Roman"/>
+          <w:b/>
+          <w:bCs/>
+          <w:sz w:val="28"/>
+          <w:szCs w:val="28"/>
+        </w:rPr>
+        <w:t xml:space="preserve"> </w:t>
+      </w:r>
+      <w:proofErr w:type="spellStart"/>
+      <w:r>
+        <w:rPr>
+          <w:rFonts w:ascii="Times New Roman" w:hAnsi="Times New Roman" w:cs="Times New Roman"/>
+          <w:b/>
+          <w:bCs/>
+          <w:sz w:val="28"/>
+          <w:szCs w:val="28"/>
+        </w:rPr>
+        <w:t>Savani</w:t>
+      </w:r>
+      <w:proofErr w:type="spellEnd"/>
       <w:r>
         <w:rPr>
           <w:rFonts w:ascii="Times New Roman" w:hAnsi="Times New Roman" w:cs="Times New Roman"/>
@@ -847,6 +874,7 @@
         </w:rPr>
         <w:t xml:space="preserve">Lucas </w:t>
       </w:r>
+      <w:proofErr w:type="spellStart"/>
       <w:r>
         <w:rPr>
           <w:rFonts w:ascii="Times New Roman" w:eastAsia="Times New Roman" w:hAnsi="Times New Roman" w:cs="Times New Roman"/>
@@ -858,6 +886,7 @@
         </w:rPr>
         <w:t>Brancatella</w:t>
       </w:r>
+      <w:proofErr w:type="spellEnd"/>
       <w:r>
         <w:rPr>
           <w:rFonts w:ascii="Times New Roman" w:eastAsia="Times New Roman" w:hAnsi="Times New Roman" w:cs="Times New Roman"/>
@@ -3903,7 +3932,25 @@
           <w:sz w:val="24"/>
           <w:szCs w:val="24"/>
         </w:rPr>
-        <w:t xml:space="preserve">eed a apartment in </w:t>
+        <w:t xml:space="preserve">eed </w:t>
+      </w:r>
+      <w:proofErr w:type="gramStart"/>
+      <w:r>
+        <w:rPr>
+          <w:rFonts w:ascii="Times New Roman" w:hAnsi="Times New Roman" w:cs="Times New Roman"/>
+          <w:sz w:val="24"/>
+          <w:szCs w:val="24"/>
+        </w:rPr>
+        <w:t>a</w:t>
+      </w:r>
+      <w:proofErr w:type="gramEnd"/>
+      <w:r>
+        <w:rPr>
+          <w:rFonts w:ascii="Times New Roman" w:hAnsi="Times New Roman" w:cs="Times New Roman"/>
+          <w:sz w:val="24"/>
+          <w:szCs w:val="24"/>
+        </w:rPr>
+        <w:t xml:space="preserve"> apartment in </w:t>
       </w:r>
       <w:r>
         <w:rPr>
@@ -4380,15 +4427,33 @@
           <w:sz w:val="24"/>
           <w:szCs w:val="24"/>
         </w:rPr>
-        <w:t xml:space="preserve"> As we all faced these problems in past, we want to provide an easy to use application </w:t>
-      </w:r>
-      <w:r>
-        <w:rPr>
-          <w:rFonts w:ascii="Times New Roman" w:hAnsi="Times New Roman" w:cs="Times New Roman"/>
-          <w:sz w:val="24"/>
-          <w:szCs w:val="24"/>
-        </w:rPr>
-        <w:t xml:space="preserve">.The purpose of this app is </w:t>
+        <w:t xml:space="preserve"> As we all faced these problems in past, we want to provide an easy to use </w:t>
+      </w:r>
+      <w:proofErr w:type="gramStart"/>
+      <w:r>
+        <w:rPr>
+          <w:rFonts w:ascii="Times New Roman" w:hAnsi="Times New Roman" w:cs="Times New Roman"/>
+          <w:sz w:val="24"/>
+          <w:szCs w:val="24"/>
+        </w:rPr>
+        <w:t xml:space="preserve">application </w:t>
+      </w:r>
+      <w:r>
+        <w:rPr>
+          <w:rFonts w:ascii="Times New Roman" w:hAnsi="Times New Roman" w:cs="Times New Roman"/>
+          <w:sz w:val="24"/>
+          <w:szCs w:val="24"/>
+        </w:rPr>
+        <w:t>.The</w:t>
+      </w:r>
+      <w:proofErr w:type="gramEnd"/>
+      <w:r>
+        <w:rPr>
+          <w:rFonts w:ascii="Times New Roman" w:hAnsi="Times New Roman" w:cs="Times New Roman"/>
+          <w:sz w:val="24"/>
+          <w:szCs w:val="24"/>
+        </w:rPr>
+        <w:t xml:space="preserve"> purpose of this app is </w:t>
       </w:r>
       <w:r>
         <w:rPr>
@@ -4864,7 +4929,7 @@
           <w:sz w:val="24"/>
           <w:szCs w:val="24"/>
         </w:rPr>
-        <w:t>Apply Filters</w:t>
+        <w:t>Search an apartment using filters like location and price.</w:t>
       </w:r>
     </w:p>
     <w:p>
@@ -5116,7 +5181,7 @@
           <w:sz w:val="24"/>
           <w:szCs w:val="24"/>
         </w:rPr>
-        <w:t>Reset User’s password</w:t>
+        <w:t>Manage user profile</w:t>
       </w:r>
     </w:p>
     <w:p>
@@ -7790,6 +7855,7 @@
               <w:cnfStyle w:val="000000000000" w:firstRow="0" w:lastRow="0" w:firstColumn="0" w:lastColumn="0" w:oddVBand="0" w:evenVBand="0" w:oddHBand="0" w:evenHBand="0" w:firstRowFirstColumn="0" w:firstRowLastColumn="0" w:lastRowFirstColumn="0" w:lastRowLastColumn="0"/>
               <w:rPr>
                 <w:rFonts w:ascii="Times New Roman" w:hAnsi="Times New Roman" w:cs="Times New Roman"/>
+                <w:color w:val="000000" w:themeColor="text1"/>
                 <w:sz w:val="24"/>
                 <w:szCs w:val="24"/>
               </w:rPr>
@@ -7797,7 +7863,7 @@
             <w:r>
               <w:rPr>
                 <w:rFonts w:ascii="Times New Roman" w:hAnsi="Times New Roman" w:cs="Times New Roman"/>
-                <w:color w:val="292929"/>
+                <w:color w:val="000000" w:themeColor="text1"/>
                 <w:spacing w:val="-1"/>
                 <w:sz w:val="24"/>
                 <w:szCs w:val="24"/>
@@ -7808,7 +7874,7 @@
             <w:r>
               <w:rPr>
                 <w:rFonts w:ascii="Times New Roman" w:hAnsi="Times New Roman" w:cs="Times New Roman"/>
-                <w:color w:val="292929"/>
+                <w:color w:val="000000" w:themeColor="text1"/>
                 <w:spacing w:val="-1"/>
                 <w:sz w:val="24"/>
                 <w:szCs w:val="24"/>
@@ -7819,7 +7885,7 @@
             <w:r>
               <w:rPr>
                 <w:rFonts w:ascii="Times New Roman" w:hAnsi="Times New Roman" w:cs="Times New Roman"/>
-                <w:color w:val="292929"/>
+                <w:color w:val="000000" w:themeColor="text1"/>
                 <w:spacing w:val="-1"/>
                 <w:sz w:val="24"/>
                 <w:szCs w:val="24"/>
@@ -7830,7 +7896,7 @@
             <w:r>
               <w:rPr>
                 <w:rFonts w:ascii="Times New Roman" w:hAnsi="Times New Roman" w:cs="Times New Roman"/>
-                <w:color w:val="292929"/>
+                <w:color w:val="000000" w:themeColor="text1"/>
                 <w:spacing w:val="-1"/>
                 <w:sz w:val="24"/>
                 <w:szCs w:val="24"/>
@@ -7841,7 +7907,7 @@
             <w:r>
               <w:rPr>
                 <w:rFonts w:ascii="Times New Roman" w:hAnsi="Times New Roman" w:cs="Times New Roman"/>
-                <w:color w:val="292929"/>
+                <w:color w:val="000000" w:themeColor="text1"/>
                 <w:spacing w:val="-1"/>
                 <w:sz w:val="24"/>
                 <w:szCs w:val="24"/>
@@ -7852,7 +7918,7 @@
             <w:r>
               <w:rPr>
                 <w:rFonts w:ascii="Times New Roman" w:hAnsi="Times New Roman" w:cs="Times New Roman"/>
-                <w:color w:val="292929"/>
+                <w:color w:val="000000" w:themeColor="text1"/>
                 <w:spacing w:val="-1"/>
                 <w:sz w:val="24"/>
                 <w:szCs w:val="24"/>

</xml_diff>